<commit_message>
Pago de Comisiones Promotoras
</commit_message>
<xml_diff>
--- a/public/generados/CONTRATOINTERESSalida.docx
+++ b/public/generados/CONTRATOINTERESSalida.docx
@@ -146,7 +146,7 @@
                 <w:sz w:val="16"/>
                 <w:szCs w:val="16"/>
               </w:rPr>
-              <w:t xml:space="preserve">154</w:t>
+              <w:t xml:space="preserve">2753</w:t>
             </w:r>
           </w:p>
         </w:tc>
@@ -300,7 +300,7 @@
                 <w:sz w:val="16"/>
                 <w:szCs w:val="16"/>
               </w:rPr>
-              <w:t xml:space="preserve">NORMA JUANA ESPINOZA GAMEZ</w:t>
+              <w:t xml:space="preserve">ALFONSO DUARTE JIMENEZ</w:t>
             </w:r>
             <w:r>
               <w:rPr>
@@ -308,7 +308,7 @@
                 <w:sz w:val="16"/>
                 <w:szCs w:val="16"/>
               </w:rPr>
-              <w:t xml:space="preserve">, MEXICANO (A), SANTA ARTEMISA</w:t>
+              <w:t xml:space="preserve">, MEXICANO (A), PRIVADA ROMA</w:t>
             </w:r>
             <w:r>
               <w:rPr>
@@ -325,7 +325,7 @@
                 <w:sz w:val="16"/>
                 <w:szCs w:val="16"/>
               </w:rPr>
-              <w:t xml:space="preserve">#2967</w:t>
+              <w:t xml:space="preserve">#3260</w:t>
             </w:r>
             <w:bookmarkEnd w:id="0"/>
             <w:r>
@@ -334,7 +334,7 @@
                 <w:sz w:val="16"/>
                 <w:szCs w:val="16"/>
               </w:rPr>
-              <w:t xml:space="preserve">, FRACC. JARDINES DE SANTA FE, 80029, CULIACAN, SINALOA, 6671 022386, EIGN660624,0</w:t>
+              <w:t xml:space="preserve">, FRACC. STANZA TOSCANA, 80050, CULIACAN, SINALOA, 00446671 057228, DUJA780722,ALFONSODUARTE@GMAIL.COM</w:t>
             </w:r>
             <w:r>
               <w:rPr>
@@ -350,7 +350,7 @@
                 <w:sz w:val="16"/>
                 <w:szCs w:val="16"/>
               </w:rPr>
-              <w:t>.</w:t>
+              <w:t xml:space="preserve">.</w:t>
             </w:r>
           </w:p>
           <w:p>
@@ -368,7 +368,7 @@
                 <w:sz w:val="16"/>
                 <w:szCs w:val="16"/>
               </w:rPr>
-              <w:t xml:space="preserve">02-C0018</w:t>
+              <w:t xml:space="preserve">01-C2041</w:t>
             </w:r>
             <w:r>
               <w:rPr>
@@ -455,7 +455,7 @@
                 <w:sz w:val="16"/>
                 <w:szCs w:val="16"/>
               </w:rPr>
-              <w:t xml:space="preserve">$5,000.00,(CINCO MIL    PESOS </w:t>
+              <w:t xml:space="preserve">$20,000.00,(VEINTE MIL    PESOS </w:t>
             </w:r>
             <w:r>
               <w:rPr>
@@ -487,7 +487,7 @@
                 <w:sz w:val="16"/>
                 <w:szCs w:val="16"/>
               </w:rPr>
-              <w:t>/100 MONEDA NACIONAL)</w:t>
+              <w:t xml:space="preserve">/100 MONEDA NACIONAL)</w:t>
             </w:r>
           </w:p>
         </w:tc>
@@ -547,7 +547,7 @@
                 <w:sz w:val="16"/>
                 <w:szCs w:val="16"/>
               </w:rPr>
-              <w:t xml:space="preserve">10% (DIEZ   POR CIENTO) </w:t>
+              <w:t xml:space="preserve">6% (SEIS   POR CIENTO) </w:t>
             </w:r>
             <w:r>
               <w:rPr>
@@ -843,7 +843,7 @@
                 <w:sz w:val="16"/>
                 <w:szCs w:val="16"/>
               </w:rPr>
-              <w:t>$</w:t>
+              <w:t xml:space="preserve">$</w:t>
             </w:r>
             <w:r>
               <w:rPr>
@@ -870,7 +870,7 @@
                 <w:sz w:val="16"/>
                 <w:szCs w:val="16"/>
               </w:rPr>
-              <w:t>/100).</w:t>
+              <w:t xml:space="preserve">/100).</w:t>
             </w:r>
           </w:p>
         </w:tc>
@@ -1251,7 +1251,7 @@
                 <w:sz w:val="16"/>
                 <w:szCs w:val="16"/>
               </w:rPr>
-              <w:t>EN EFECTIVO MONEDA NACIONAL </w:t>
+              <w:t xml:space="preserve">EN EFECTIVO MONEDA NACIONAL </w:t>
             </w:r>
           </w:p>
         </w:tc>
@@ -1301,7 +1301,7 @@
                 <w:sz w:val="16"/>
                 <w:szCs w:val="16"/>
               </w:rPr>
-              <w:t xml:space="preserve">16 DE ABRIL  DEL 2020</w:t>
+              <w:t xml:space="preserve">1 DE FEBRERO  DEL 2021</w:t>
             </w:r>
           </w:p>
         </w:tc>
@@ -1498,7 +1498,7 @@
                 <w:sz w:val="16"/>
                 <w:szCs w:val="16"/>
               </w:rPr>
-              <w:t xml:space="preserve"/>
+              <w:t/>
             </w:r>
             <w:r>
               <w:rPr>
@@ -1583,7 +1583,7 @@
                 <w:sz w:val="16"/>
                 <w:szCs w:val="16"/>
               </w:rPr>
-              <w:t xml:space="preserve"/>
+              <w:t/>
             </w:r>
             <w:r>
               <w:rPr>
@@ -2011,7 +2011,7 @@
                 <w:sz w:val="16"/>
                 <w:szCs w:val="16"/>
               </w:rPr>
-              <w:t xml:space="preserve">16 DE NOVIEMBRE  DEL 2019</w:t>
+              <w:t xml:space="preserve">31 DE JULIO  DEL 2020</w:t>
             </w:r>
           </w:p>
         </w:tc>
@@ -2197,7 +2197,7 @@
                 <w:sz w:val="16"/>
                 <w:szCs w:val="16"/>
               </w:rPr>
-              <w:t xml:space="preserve">NORMA JUANA ESPINOZA GAMEZ</w:t>
+              <w:t xml:space="preserve">ALFONSO DUARTE JIMENEZ</w:t>
             </w:r>
           </w:p>
         </w:tc>
@@ -3336,7 +3336,7 @@
           <w:sz w:val="10"/>
           <w:szCs w:val="10"/>
         </w:rPr>
-        <w:t xml:space="preserve">10% (DIEZ   POR CIENTO) </w:t>
+        <w:t xml:space="preserve">6% (SEIS   POR CIENTO) </w:t>
       </w:r>
       <w:r>
         <w:rPr>
@@ -5983,7 +5983,7 @@
                 <w:sz w:val="12"/>
                 <w:szCs w:val="12"/>
               </w:rPr>
-              <w:t xml:space="preserve">NORMA JUANA ESPINOZA GAMEZ</w:t>
+              <w:t xml:space="preserve">ALFONSO DUARTE JIMENEZ</w:t>
             </w:r>
           </w:p>
         </w:tc>
@@ -6185,7 +6185,7 @@
           <w:sz w:val="12"/>
           <w:szCs w:val="12"/>
         </w:rPr>
-        <w:t xml:space="preserve">154</w:t>
+        <w:t xml:space="preserve">2753</w:t>
       </w:r>
     </w:p>
     <w:p>
@@ -6284,7 +6284,7 @@
                 <w:sz w:val="12"/>
                 <w:szCs w:val="12"/>
               </w:rPr>
-              <w:t xml:space="preserve"> 10%</w:t>
+              <w:t xml:space="preserve"> 6%</w:t>
             </w:r>
             <w:r>
               <w:rPr>
@@ -6424,7 +6424,7 @@
                 <w:sz w:val="12"/>
                 <w:szCs w:val="12"/>
               </w:rPr>
-              <w:t xml:space="preserve">5</w:t>
+              <w:t xml:space="preserve">6</w:t>
             </w:r>
             <w:r>
               <w:rPr>
@@ -6433,7 +6433,7 @@
                 <w:sz w:val="12"/>
                 <w:szCs w:val="12"/>
               </w:rPr>
-              <w:t>  Meses</w:t>
+              <w:t xml:space="preserve">  Meses</w:t>
             </w:r>
           </w:p>
         </w:tc>
@@ -6484,7 +6484,7 @@
                 <w:sz w:val="12"/>
                 <w:szCs w:val="12"/>
               </w:rPr>
-              <w:t xml:space="preserve">$5,000.00</w:t>
+              <w:t xml:space="preserve">$20,000.00</w:t>
             </w:r>
             <w:r>
               <w:rPr>
@@ -6563,7 +6563,7 @@
                 <w:sz w:val="12"/>
                 <w:szCs w:val="12"/>
               </w:rPr>
-              <w:t xml:space="preserve">1 DE DICIEMBRE  DEL 2019</w:t>
+              <w:t xml:space="preserve">16 DE AGOSTO  DEL 2020</w:t>
             </w:r>
             <w:r>
               <w:rPr>
@@ -6623,7 +6623,7 @@
                 <w:sz w:val="12"/>
                 <w:szCs w:val="12"/>
               </w:rPr>
-              <w:t xml:space="preserve"/>
+              <w:t/>
             </w:r>
           </w:p>
         </w:tc>
@@ -7189,7 +7189,7 @@
                 <w:sz w:val="12"/>
                 <w:szCs w:val="12"/>
               </w:rPr>
-              <w:t xml:space="preserve">02-12-2019</w:t>
+              <w:t xml:space="preserve">17-08-2020</w:t>
             </w:r>
             <w:r>
               <w:rPr>
@@ -7234,15 +7234,15 @@
                 <w:sz w:val="12"/>
                 <w:szCs w:val="12"/>
               </w:rPr>
-              <w:t>$</w:t>
-            </w:r>
-            <w:r>
-              <w:rPr>
-                <w:rFonts w:ascii="Century Gothic" w:hAnsi="Century Gothic"/>
-                <w:sz w:val="12"/>
-                <w:szCs w:val="12"/>
-              </w:rPr>
-              <w:t xml:space="preserve">500.00</w:t>
+              <w:t xml:space="preserve">$</w:t>
+            </w:r>
+            <w:r>
+              <w:rPr>
+                <w:rFonts w:ascii="Century Gothic" w:hAnsi="Century Gothic"/>
+                <w:sz w:val="12"/>
+                <w:szCs w:val="12"/>
+              </w:rPr>
+              <w:t xml:space="preserve">1,666.67</w:t>
             </w:r>
           </w:p>
         </w:tc>
@@ -7271,15 +7271,15 @@
                 <w:sz w:val="12"/>
                 <w:szCs w:val="12"/>
               </w:rPr>
-              <w:t>$</w:t>
-            </w:r>
-            <w:r>
-              <w:rPr>
-                <w:rFonts w:ascii="Century Gothic" w:hAnsi="Century Gothic"/>
-                <w:sz w:val="12"/>
-                <w:szCs w:val="12"/>
-              </w:rPr>
-              <w:t xml:space="preserve">250.00</w:t>
+              <w:t xml:space="preserve">$</w:t>
+            </w:r>
+            <w:r>
+              <w:rPr>
+                <w:rFonts w:ascii="Century Gothic" w:hAnsi="Century Gothic"/>
+                <w:sz w:val="12"/>
+                <w:szCs w:val="12"/>
+              </w:rPr>
+              <w:t xml:space="preserve">600.00</w:t>
             </w:r>
           </w:p>
         </w:tc>
@@ -7308,15 +7308,15 @@
                 <w:sz w:val="12"/>
                 <w:szCs w:val="12"/>
               </w:rPr>
-              <w:t>$</w:t>
-            </w:r>
-            <w:r>
-              <w:rPr>
-                <w:rFonts w:ascii="Century Gothic" w:hAnsi="Century Gothic"/>
-                <w:sz w:val="12"/>
-                <w:szCs w:val="12"/>
-              </w:rPr>
-              <w:t xml:space="preserve">40.00</w:t>
+              <w:t xml:space="preserve">$</w:t>
+            </w:r>
+            <w:r>
+              <w:rPr>
+                <w:rFonts w:ascii="Century Gothic" w:hAnsi="Century Gothic"/>
+                <w:sz w:val="12"/>
+                <w:szCs w:val="12"/>
+              </w:rPr>
+              <w:t xml:space="preserve">96.00</w:t>
             </w:r>
           </w:p>
         </w:tc>
@@ -7345,7 +7345,7 @@
                 <w:sz w:val="12"/>
                 <w:szCs w:val="12"/>
               </w:rPr>
-              <w:t>$</w:t>
+              <w:t xml:space="preserve">$</w:t>
             </w:r>
             <w:r>
               <w:rPr>
@@ -7382,15 +7382,15 @@
                 <w:sz w:val="12"/>
                 <w:szCs w:val="12"/>
               </w:rPr>
-              <w:t>$</w:t>
-            </w:r>
-            <w:r>
-              <w:rPr>
-                <w:rFonts w:ascii="Century Gothic" w:hAnsi="Century Gothic"/>
-                <w:sz w:val="12"/>
-                <w:szCs w:val="12"/>
-              </w:rPr>
-              <w:t xml:space="preserve">790.00</w:t>
+              <w:t xml:space="preserve">$</w:t>
+            </w:r>
+            <w:r>
+              <w:rPr>
+                <w:rFonts w:ascii="Century Gothic" w:hAnsi="Century Gothic"/>
+                <w:sz w:val="12"/>
+                <w:szCs w:val="12"/>
+              </w:rPr>
+              <w:t xml:space="preserve">2,362.67</w:t>
             </w:r>
           </w:p>
         </w:tc>
@@ -7419,15 +7419,15 @@
                 <w:sz w:val="12"/>
                 <w:szCs w:val="12"/>
               </w:rPr>
-              <w:t>$</w:t>
-            </w:r>
-            <w:r>
-              <w:rPr>
-                <w:rFonts w:ascii="Century Gothic" w:hAnsi="Century Gothic"/>
-                <w:sz w:val="12"/>
-                <w:szCs w:val="12"/>
-              </w:rPr>
-              <w:t xml:space="preserve">7,900.00</w:t>
+              <w:t xml:space="preserve">$</w:t>
+            </w:r>
+            <w:r>
+              <w:rPr>
+                <w:rFonts w:ascii="Century Gothic" w:hAnsi="Century Gothic"/>
+                <w:sz w:val="12"/>
+                <w:szCs w:val="12"/>
+              </w:rPr>
+              <w:t xml:space="preserve">28,352.04</w:t>
             </w:r>
           </w:p>
         </w:tc>
@@ -7490,7 +7490,7 @@
                 <w:sz w:val="12"/>
                 <w:szCs w:val="12"/>
               </w:rPr>
-              <w:t xml:space="preserve">16-12-2019</w:t>
+              <w:t xml:space="preserve">01-09-2020</w:t>
             </w:r>
             <w:r>
               <w:rPr>
@@ -7535,15 +7535,15 @@
                 <w:sz w:val="12"/>
                 <w:szCs w:val="12"/>
               </w:rPr>
-              <w:t>$</w:t>
-            </w:r>
-            <w:r>
-              <w:rPr>
-                <w:rFonts w:ascii="Century Gothic" w:hAnsi="Century Gothic"/>
-                <w:sz w:val="12"/>
-                <w:szCs w:val="12"/>
-              </w:rPr>
-              <w:t xml:space="preserve">500.00</w:t>
+              <w:t xml:space="preserve">$</w:t>
+            </w:r>
+            <w:r>
+              <w:rPr>
+                <w:rFonts w:ascii="Century Gothic" w:hAnsi="Century Gothic"/>
+                <w:sz w:val="12"/>
+                <w:szCs w:val="12"/>
+              </w:rPr>
+              <w:t xml:space="preserve">1,666.67</w:t>
             </w:r>
           </w:p>
         </w:tc>
@@ -7572,15 +7572,15 @@
                 <w:sz w:val="12"/>
                 <w:szCs w:val="12"/>
               </w:rPr>
-              <w:t>$</w:t>
-            </w:r>
-            <w:r>
-              <w:rPr>
-                <w:rFonts w:ascii="Century Gothic" w:hAnsi="Century Gothic"/>
-                <w:sz w:val="12"/>
-                <w:szCs w:val="12"/>
-              </w:rPr>
-              <w:t xml:space="preserve">250.00</w:t>
+              <w:t xml:space="preserve">$</w:t>
+            </w:r>
+            <w:r>
+              <w:rPr>
+                <w:rFonts w:ascii="Century Gothic" w:hAnsi="Century Gothic"/>
+                <w:sz w:val="12"/>
+                <w:szCs w:val="12"/>
+              </w:rPr>
+              <w:t xml:space="preserve">600.00</w:t>
             </w:r>
           </w:p>
         </w:tc>
@@ -7609,15 +7609,15 @@
                 <w:sz w:val="12"/>
                 <w:szCs w:val="12"/>
               </w:rPr>
-              <w:t>$</w:t>
-            </w:r>
-            <w:r>
-              <w:rPr>
-                <w:rFonts w:ascii="Century Gothic" w:hAnsi="Century Gothic"/>
-                <w:sz w:val="12"/>
-                <w:szCs w:val="12"/>
-              </w:rPr>
-              <w:t xml:space="preserve">40.00</w:t>
+              <w:t xml:space="preserve">$</w:t>
+            </w:r>
+            <w:r>
+              <w:rPr>
+                <w:rFonts w:ascii="Century Gothic" w:hAnsi="Century Gothic"/>
+                <w:sz w:val="12"/>
+                <w:szCs w:val="12"/>
+              </w:rPr>
+              <w:t xml:space="preserve">96.00</w:t>
             </w:r>
           </w:p>
         </w:tc>
@@ -7646,7 +7646,7 @@
                 <w:sz w:val="12"/>
                 <w:szCs w:val="12"/>
               </w:rPr>
-              <w:t>$</w:t>
+              <w:t xml:space="preserve">$</w:t>
             </w:r>
             <w:r>
               <w:rPr>
@@ -7683,15 +7683,15 @@
                 <w:sz w:val="12"/>
                 <w:szCs w:val="12"/>
               </w:rPr>
-              <w:t>$</w:t>
-            </w:r>
-            <w:r>
-              <w:rPr>
-                <w:rFonts w:ascii="Century Gothic" w:hAnsi="Century Gothic"/>
-                <w:sz w:val="12"/>
-                <w:szCs w:val="12"/>
-              </w:rPr>
-              <w:t xml:space="preserve">790.00</w:t>
+              <w:t xml:space="preserve">$</w:t>
+            </w:r>
+            <w:r>
+              <w:rPr>
+                <w:rFonts w:ascii="Century Gothic" w:hAnsi="Century Gothic"/>
+                <w:sz w:val="12"/>
+                <w:szCs w:val="12"/>
+              </w:rPr>
+              <w:t xml:space="preserve">2,362.67</w:t>
             </w:r>
           </w:p>
         </w:tc>
@@ -7720,15 +7720,15 @@
                 <w:sz w:val="12"/>
                 <w:szCs w:val="12"/>
               </w:rPr>
-              <w:t>$</w:t>
-            </w:r>
-            <w:r>
-              <w:rPr>
-                <w:rFonts w:ascii="Century Gothic" w:hAnsi="Century Gothic"/>
-                <w:sz w:val="12"/>
-                <w:szCs w:val="12"/>
-              </w:rPr>
-              <w:t xml:space="preserve">7,110.00</w:t>
+              <w:t xml:space="preserve">$</w:t>
+            </w:r>
+            <w:r>
+              <w:rPr>
+                <w:rFonts w:ascii="Century Gothic" w:hAnsi="Century Gothic"/>
+                <w:sz w:val="12"/>
+                <w:szCs w:val="12"/>
+              </w:rPr>
+              <w:t xml:space="preserve">25,989.37</w:t>
             </w:r>
           </w:p>
         </w:tc>
@@ -7791,7 +7791,7 @@
                 <w:sz w:val="12"/>
                 <w:szCs w:val="12"/>
               </w:rPr>
-              <w:t xml:space="preserve">02-01-2020</w:t>
+              <w:t xml:space="preserve">16-09-2020</w:t>
             </w:r>
             <w:r>
               <w:rPr>
@@ -7836,15 +7836,15 @@
                 <w:sz w:val="12"/>
                 <w:szCs w:val="12"/>
               </w:rPr>
-              <w:t>$</w:t>
-            </w:r>
-            <w:r>
-              <w:rPr>
-                <w:rFonts w:ascii="Century Gothic" w:hAnsi="Century Gothic"/>
-                <w:sz w:val="12"/>
-                <w:szCs w:val="12"/>
-              </w:rPr>
-              <w:t xml:space="preserve">500.00</w:t>
+              <w:t xml:space="preserve">$</w:t>
+            </w:r>
+            <w:r>
+              <w:rPr>
+                <w:rFonts w:ascii="Century Gothic" w:hAnsi="Century Gothic"/>
+                <w:sz w:val="12"/>
+                <w:szCs w:val="12"/>
+              </w:rPr>
+              <w:t xml:space="preserve">1,666.67</w:t>
             </w:r>
           </w:p>
         </w:tc>
@@ -7873,15 +7873,15 @@
                 <w:sz w:val="12"/>
                 <w:szCs w:val="12"/>
               </w:rPr>
-              <w:t>$</w:t>
-            </w:r>
-            <w:r>
-              <w:rPr>
-                <w:rFonts w:ascii="Century Gothic" w:hAnsi="Century Gothic"/>
-                <w:sz w:val="12"/>
-                <w:szCs w:val="12"/>
-              </w:rPr>
-              <w:t xml:space="preserve">250.00</w:t>
+              <w:t xml:space="preserve">$</w:t>
+            </w:r>
+            <w:r>
+              <w:rPr>
+                <w:rFonts w:ascii="Century Gothic" w:hAnsi="Century Gothic"/>
+                <w:sz w:val="12"/>
+                <w:szCs w:val="12"/>
+              </w:rPr>
+              <w:t xml:space="preserve">600.00</w:t>
             </w:r>
           </w:p>
         </w:tc>
@@ -7910,15 +7910,15 @@
                 <w:sz w:val="12"/>
                 <w:szCs w:val="12"/>
               </w:rPr>
-              <w:t>$</w:t>
-            </w:r>
-            <w:r>
-              <w:rPr>
-                <w:rFonts w:ascii="Century Gothic" w:hAnsi="Century Gothic"/>
-                <w:sz w:val="12"/>
-                <w:szCs w:val="12"/>
-              </w:rPr>
-              <w:t xml:space="preserve">40.00</w:t>
+              <w:t xml:space="preserve">$</w:t>
+            </w:r>
+            <w:r>
+              <w:rPr>
+                <w:rFonts w:ascii="Century Gothic" w:hAnsi="Century Gothic"/>
+                <w:sz w:val="12"/>
+                <w:szCs w:val="12"/>
+              </w:rPr>
+              <w:t xml:space="preserve">96.00</w:t>
             </w:r>
           </w:p>
         </w:tc>
@@ -7947,7 +7947,7 @@
                 <w:sz w:val="12"/>
                 <w:szCs w:val="12"/>
               </w:rPr>
-              <w:t>$</w:t>
+              <w:t xml:space="preserve">$</w:t>
             </w:r>
             <w:r>
               <w:rPr>
@@ -7984,15 +7984,15 @@
                 <w:sz w:val="12"/>
                 <w:szCs w:val="12"/>
               </w:rPr>
-              <w:t>$</w:t>
-            </w:r>
-            <w:r>
-              <w:rPr>
-                <w:rFonts w:ascii="Century Gothic" w:hAnsi="Century Gothic"/>
-                <w:sz w:val="12"/>
-                <w:szCs w:val="12"/>
-              </w:rPr>
-              <w:t xml:space="preserve">790.00</w:t>
+              <w:t xml:space="preserve">$</w:t>
+            </w:r>
+            <w:r>
+              <w:rPr>
+                <w:rFonts w:ascii="Century Gothic" w:hAnsi="Century Gothic"/>
+                <w:sz w:val="12"/>
+                <w:szCs w:val="12"/>
+              </w:rPr>
+              <w:t xml:space="preserve">2,362.67</w:t>
             </w:r>
           </w:p>
         </w:tc>
@@ -8021,15 +8021,15 @@
                 <w:sz w:val="12"/>
                 <w:szCs w:val="12"/>
               </w:rPr>
-              <w:t>$</w:t>
-            </w:r>
-            <w:r>
-              <w:rPr>
-                <w:rFonts w:ascii="Century Gothic" w:hAnsi="Century Gothic"/>
-                <w:sz w:val="12"/>
-                <w:szCs w:val="12"/>
-              </w:rPr>
-              <w:t xml:space="preserve">6,320.00</w:t>
+              <w:t xml:space="preserve">$</w:t>
+            </w:r>
+            <w:r>
+              <w:rPr>
+                <w:rFonts w:ascii="Century Gothic" w:hAnsi="Century Gothic"/>
+                <w:sz w:val="12"/>
+                <w:szCs w:val="12"/>
+              </w:rPr>
+              <w:t xml:space="preserve">23,626.70</w:t>
             </w:r>
           </w:p>
         </w:tc>
@@ -8092,7 +8092,7 @@
                 <w:sz w:val="12"/>
                 <w:szCs w:val="12"/>
               </w:rPr>
-              <w:t xml:space="preserve">16-01-2020</w:t>
+              <w:t xml:space="preserve">01-10-2020</w:t>
             </w:r>
             <w:r>
               <w:rPr>
@@ -8137,15 +8137,15 @@
                 <w:sz w:val="12"/>
                 <w:szCs w:val="12"/>
               </w:rPr>
-              <w:t>$</w:t>
-            </w:r>
-            <w:r>
-              <w:rPr>
-                <w:rFonts w:ascii="Century Gothic" w:hAnsi="Century Gothic"/>
-                <w:sz w:val="12"/>
-                <w:szCs w:val="12"/>
-              </w:rPr>
-              <w:t xml:space="preserve">500.00</w:t>
+              <w:t xml:space="preserve">$</w:t>
+            </w:r>
+            <w:r>
+              <w:rPr>
+                <w:rFonts w:ascii="Century Gothic" w:hAnsi="Century Gothic"/>
+                <w:sz w:val="12"/>
+                <w:szCs w:val="12"/>
+              </w:rPr>
+              <w:t xml:space="preserve">1,666.67</w:t>
             </w:r>
           </w:p>
         </w:tc>
@@ -8174,15 +8174,15 @@
                 <w:sz w:val="12"/>
                 <w:szCs w:val="12"/>
               </w:rPr>
-              <w:t>$</w:t>
-            </w:r>
-            <w:r>
-              <w:rPr>
-                <w:rFonts w:ascii="Century Gothic" w:hAnsi="Century Gothic"/>
-                <w:sz w:val="12"/>
-                <w:szCs w:val="12"/>
-              </w:rPr>
-              <w:t xml:space="preserve">250.00</w:t>
+              <w:t xml:space="preserve">$</w:t>
+            </w:r>
+            <w:r>
+              <w:rPr>
+                <w:rFonts w:ascii="Century Gothic" w:hAnsi="Century Gothic"/>
+                <w:sz w:val="12"/>
+                <w:szCs w:val="12"/>
+              </w:rPr>
+              <w:t xml:space="preserve">600.00</w:t>
             </w:r>
           </w:p>
         </w:tc>
@@ -8211,15 +8211,15 @@
                 <w:sz w:val="12"/>
                 <w:szCs w:val="12"/>
               </w:rPr>
-              <w:t>$</w:t>
-            </w:r>
-            <w:r>
-              <w:rPr>
-                <w:rFonts w:ascii="Century Gothic" w:hAnsi="Century Gothic"/>
-                <w:sz w:val="12"/>
-                <w:szCs w:val="12"/>
-              </w:rPr>
-              <w:t xml:space="preserve">40.00</w:t>
+              <w:t xml:space="preserve">$</w:t>
+            </w:r>
+            <w:r>
+              <w:rPr>
+                <w:rFonts w:ascii="Century Gothic" w:hAnsi="Century Gothic"/>
+                <w:sz w:val="12"/>
+                <w:szCs w:val="12"/>
+              </w:rPr>
+              <w:t xml:space="preserve">96.00</w:t>
             </w:r>
           </w:p>
         </w:tc>
@@ -8248,7 +8248,7 @@
                 <w:sz w:val="12"/>
                 <w:szCs w:val="12"/>
               </w:rPr>
-              <w:t>$</w:t>
+              <w:t xml:space="preserve">$</w:t>
             </w:r>
             <w:r>
               <w:rPr>
@@ -8285,15 +8285,15 @@
                 <w:sz w:val="12"/>
                 <w:szCs w:val="12"/>
               </w:rPr>
-              <w:t>$</w:t>
-            </w:r>
-            <w:r>
-              <w:rPr>
-                <w:rFonts w:ascii="Century Gothic" w:hAnsi="Century Gothic"/>
-                <w:sz w:val="12"/>
-                <w:szCs w:val="12"/>
-              </w:rPr>
-              <w:t xml:space="preserve">790.00</w:t>
+              <w:t xml:space="preserve">$</w:t>
+            </w:r>
+            <w:r>
+              <w:rPr>
+                <w:rFonts w:ascii="Century Gothic" w:hAnsi="Century Gothic"/>
+                <w:sz w:val="12"/>
+                <w:szCs w:val="12"/>
+              </w:rPr>
+              <w:t xml:space="preserve">2,362.67</w:t>
             </w:r>
           </w:p>
         </w:tc>
@@ -8322,15 +8322,15 @@
                 <w:sz w:val="12"/>
                 <w:szCs w:val="12"/>
               </w:rPr>
-              <w:t>$</w:t>
-            </w:r>
-            <w:r>
-              <w:rPr>
-                <w:rFonts w:ascii="Century Gothic" w:hAnsi="Century Gothic"/>
-                <w:sz w:val="12"/>
-                <w:szCs w:val="12"/>
-              </w:rPr>
-              <w:t xml:space="preserve">5,530.00</w:t>
+              <w:t xml:space="preserve">$</w:t>
+            </w:r>
+            <w:r>
+              <w:rPr>
+                <w:rFonts w:ascii="Century Gothic" w:hAnsi="Century Gothic"/>
+                <w:sz w:val="12"/>
+                <w:szCs w:val="12"/>
+              </w:rPr>
+              <w:t xml:space="preserve">21,264.03</w:t>
             </w:r>
           </w:p>
         </w:tc>
@@ -8393,7 +8393,7 @@
                 <w:sz w:val="12"/>
                 <w:szCs w:val="12"/>
               </w:rPr>
-              <w:t xml:space="preserve">01-02-2020</w:t>
+              <w:t xml:space="preserve">16-10-2020</w:t>
             </w:r>
             <w:r>
               <w:rPr>
@@ -8438,15 +8438,15 @@
                 <w:sz w:val="12"/>
                 <w:szCs w:val="12"/>
               </w:rPr>
-              <w:t>$</w:t>
-            </w:r>
-            <w:r>
-              <w:rPr>
-                <w:rFonts w:ascii="Century Gothic" w:hAnsi="Century Gothic"/>
-                <w:sz w:val="12"/>
-                <w:szCs w:val="12"/>
-              </w:rPr>
-              <w:t xml:space="preserve">500.00</w:t>
+              <w:t xml:space="preserve">$</w:t>
+            </w:r>
+            <w:r>
+              <w:rPr>
+                <w:rFonts w:ascii="Century Gothic" w:hAnsi="Century Gothic"/>
+                <w:sz w:val="12"/>
+                <w:szCs w:val="12"/>
+              </w:rPr>
+              <w:t xml:space="preserve">1,666.67</w:t>
             </w:r>
           </w:p>
         </w:tc>
@@ -8475,15 +8475,15 @@
                 <w:sz w:val="12"/>
                 <w:szCs w:val="12"/>
               </w:rPr>
-              <w:t>$</w:t>
-            </w:r>
-            <w:r>
-              <w:rPr>
-                <w:rFonts w:ascii="Century Gothic" w:hAnsi="Century Gothic"/>
-                <w:sz w:val="12"/>
-                <w:szCs w:val="12"/>
-              </w:rPr>
-              <w:t xml:space="preserve">250.00</w:t>
+              <w:t xml:space="preserve">$</w:t>
+            </w:r>
+            <w:r>
+              <w:rPr>
+                <w:rFonts w:ascii="Century Gothic" w:hAnsi="Century Gothic"/>
+                <w:sz w:val="12"/>
+                <w:szCs w:val="12"/>
+              </w:rPr>
+              <w:t xml:space="preserve">600.00</w:t>
             </w:r>
           </w:p>
         </w:tc>
@@ -8512,15 +8512,15 @@
                 <w:sz w:val="12"/>
                 <w:szCs w:val="12"/>
               </w:rPr>
-              <w:t>$</w:t>
-            </w:r>
-            <w:r>
-              <w:rPr>
-                <w:rFonts w:ascii="Century Gothic" w:hAnsi="Century Gothic"/>
-                <w:sz w:val="12"/>
-                <w:szCs w:val="12"/>
-              </w:rPr>
-              <w:t xml:space="preserve">40.00</w:t>
+              <w:t xml:space="preserve">$</w:t>
+            </w:r>
+            <w:r>
+              <w:rPr>
+                <w:rFonts w:ascii="Century Gothic" w:hAnsi="Century Gothic"/>
+                <w:sz w:val="12"/>
+                <w:szCs w:val="12"/>
+              </w:rPr>
+              <w:t xml:space="preserve">96.00</w:t>
             </w:r>
           </w:p>
         </w:tc>
@@ -8549,7 +8549,7 @@
                 <w:sz w:val="12"/>
                 <w:szCs w:val="12"/>
               </w:rPr>
-              <w:t>$</w:t>
+              <w:t xml:space="preserve">$</w:t>
             </w:r>
             <w:r>
               <w:rPr>
@@ -8586,15 +8586,15 @@
                 <w:sz w:val="12"/>
                 <w:szCs w:val="12"/>
               </w:rPr>
-              <w:t>$</w:t>
-            </w:r>
-            <w:r>
-              <w:rPr>
-                <w:rFonts w:ascii="Century Gothic" w:hAnsi="Century Gothic"/>
-                <w:sz w:val="12"/>
-                <w:szCs w:val="12"/>
-              </w:rPr>
-              <w:t xml:space="preserve">790.00</w:t>
+              <w:t xml:space="preserve">$</w:t>
+            </w:r>
+            <w:r>
+              <w:rPr>
+                <w:rFonts w:ascii="Century Gothic" w:hAnsi="Century Gothic"/>
+                <w:sz w:val="12"/>
+                <w:szCs w:val="12"/>
+              </w:rPr>
+              <w:t xml:space="preserve">2,362.67</w:t>
             </w:r>
           </w:p>
         </w:tc>
@@ -8623,15 +8623,15 @@
                 <w:sz w:val="12"/>
                 <w:szCs w:val="12"/>
               </w:rPr>
-              <w:t>$</w:t>
-            </w:r>
-            <w:r>
-              <w:rPr>
-                <w:rFonts w:ascii="Century Gothic" w:hAnsi="Century Gothic"/>
-                <w:sz w:val="12"/>
-                <w:szCs w:val="12"/>
-              </w:rPr>
-              <w:t xml:space="preserve">4,740.00</w:t>
+              <w:t xml:space="preserve">$</w:t>
+            </w:r>
+            <w:r>
+              <w:rPr>
+                <w:rFonts w:ascii="Century Gothic" w:hAnsi="Century Gothic"/>
+                <w:sz w:val="12"/>
+                <w:szCs w:val="12"/>
+              </w:rPr>
+              <w:t xml:space="preserve">18,901.36</w:t>
             </w:r>
           </w:p>
         </w:tc>
@@ -8694,7 +8694,7 @@
                 <w:sz w:val="12"/>
                 <w:szCs w:val="12"/>
               </w:rPr>
-              <w:t xml:space="preserve">17-02-2020</w:t>
+              <w:t xml:space="preserve">02-11-2020</w:t>
             </w:r>
             <w:r>
               <w:rPr>
@@ -8739,15 +8739,15 @@
                 <w:sz w:val="12"/>
                 <w:szCs w:val="12"/>
               </w:rPr>
-              <w:t>$</w:t>
-            </w:r>
-            <w:r>
-              <w:rPr>
-                <w:rFonts w:ascii="Century Gothic" w:hAnsi="Century Gothic"/>
-                <w:sz w:val="12"/>
-                <w:szCs w:val="12"/>
-              </w:rPr>
-              <w:t xml:space="preserve">500.00</w:t>
+              <w:t xml:space="preserve">$</w:t>
+            </w:r>
+            <w:r>
+              <w:rPr>
+                <w:rFonts w:ascii="Century Gothic" w:hAnsi="Century Gothic"/>
+                <w:sz w:val="12"/>
+                <w:szCs w:val="12"/>
+              </w:rPr>
+              <w:t xml:space="preserve">1,666.67</w:t>
             </w:r>
           </w:p>
         </w:tc>
@@ -8776,15 +8776,15 @@
                 <w:sz w:val="12"/>
                 <w:szCs w:val="12"/>
               </w:rPr>
-              <w:t>$</w:t>
-            </w:r>
-            <w:r>
-              <w:rPr>
-                <w:rFonts w:ascii="Century Gothic" w:hAnsi="Century Gothic"/>
-                <w:sz w:val="12"/>
-                <w:szCs w:val="12"/>
-              </w:rPr>
-              <w:t xml:space="preserve">250.00</w:t>
+              <w:t xml:space="preserve">$</w:t>
+            </w:r>
+            <w:r>
+              <w:rPr>
+                <w:rFonts w:ascii="Century Gothic" w:hAnsi="Century Gothic"/>
+                <w:sz w:val="12"/>
+                <w:szCs w:val="12"/>
+              </w:rPr>
+              <w:t xml:space="preserve">600.00</w:t>
             </w:r>
           </w:p>
         </w:tc>
@@ -8813,15 +8813,15 @@
                 <w:sz w:val="12"/>
                 <w:szCs w:val="12"/>
               </w:rPr>
-              <w:t>$</w:t>
-            </w:r>
-            <w:r>
-              <w:rPr>
-                <w:rFonts w:ascii="Century Gothic" w:hAnsi="Century Gothic"/>
-                <w:sz w:val="12"/>
-                <w:szCs w:val="12"/>
-              </w:rPr>
-              <w:t xml:space="preserve">40.00</w:t>
+              <w:t xml:space="preserve">$</w:t>
+            </w:r>
+            <w:r>
+              <w:rPr>
+                <w:rFonts w:ascii="Century Gothic" w:hAnsi="Century Gothic"/>
+                <w:sz w:val="12"/>
+                <w:szCs w:val="12"/>
+              </w:rPr>
+              <w:t xml:space="preserve">96.00</w:t>
             </w:r>
           </w:p>
         </w:tc>
@@ -8850,7 +8850,7 @@
                 <w:sz w:val="12"/>
                 <w:szCs w:val="12"/>
               </w:rPr>
-              <w:t>$</w:t>
+              <w:t xml:space="preserve">$</w:t>
             </w:r>
             <w:r>
               <w:rPr>
@@ -8887,15 +8887,15 @@
                 <w:sz w:val="12"/>
                 <w:szCs w:val="12"/>
               </w:rPr>
-              <w:t>$</w:t>
-            </w:r>
-            <w:r>
-              <w:rPr>
-                <w:rFonts w:ascii="Century Gothic" w:hAnsi="Century Gothic"/>
-                <w:sz w:val="12"/>
-                <w:szCs w:val="12"/>
-              </w:rPr>
-              <w:t xml:space="preserve">790.00</w:t>
+              <w:t xml:space="preserve">$</w:t>
+            </w:r>
+            <w:r>
+              <w:rPr>
+                <w:rFonts w:ascii="Century Gothic" w:hAnsi="Century Gothic"/>
+                <w:sz w:val="12"/>
+                <w:szCs w:val="12"/>
+              </w:rPr>
+              <w:t xml:space="preserve">2,362.67</w:t>
             </w:r>
           </w:p>
         </w:tc>
@@ -8924,15 +8924,15 @@
                 <w:sz w:val="12"/>
                 <w:szCs w:val="12"/>
               </w:rPr>
-              <w:t>$</w:t>
-            </w:r>
-            <w:r>
-              <w:rPr>
-                <w:rFonts w:ascii="Century Gothic" w:hAnsi="Century Gothic"/>
-                <w:sz w:val="12"/>
-                <w:szCs w:val="12"/>
-              </w:rPr>
-              <w:t xml:space="preserve">3,950.00</w:t>
+              <w:t xml:space="preserve">$</w:t>
+            </w:r>
+            <w:r>
+              <w:rPr>
+                <w:rFonts w:ascii="Century Gothic" w:hAnsi="Century Gothic"/>
+                <w:sz w:val="12"/>
+                <w:szCs w:val="12"/>
+              </w:rPr>
+              <w:t xml:space="preserve">16,538.69</w:t>
             </w:r>
           </w:p>
         </w:tc>
@@ -8995,7 +8995,7 @@
                 <w:sz w:val="12"/>
                 <w:szCs w:val="12"/>
               </w:rPr>
-              <w:t xml:space="preserve">02-03-2020</w:t>
+              <w:t xml:space="preserve">16-11-2020</w:t>
             </w:r>
             <w:r>
               <w:rPr>
@@ -9040,15 +9040,15 @@
                 <w:sz w:val="12"/>
                 <w:szCs w:val="12"/>
               </w:rPr>
-              <w:t>$</w:t>
-            </w:r>
-            <w:r>
-              <w:rPr>
-                <w:rFonts w:ascii="Century Gothic" w:hAnsi="Century Gothic"/>
-                <w:sz w:val="12"/>
-                <w:szCs w:val="12"/>
-              </w:rPr>
-              <w:t xml:space="preserve">500.00</w:t>
+              <w:t xml:space="preserve">$</w:t>
+            </w:r>
+            <w:r>
+              <w:rPr>
+                <w:rFonts w:ascii="Century Gothic" w:hAnsi="Century Gothic"/>
+                <w:sz w:val="12"/>
+                <w:szCs w:val="12"/>
+              </w:rPr>
+              <w:t xml:space="preserve">1,666.67</w:t>
             </w:r>
           </w:p>
         </w:tc>
@@ -9077,15 +9077,15 @@
                 <w:sz w:val="12"/>
                 <w:szCs w:val="12"/>
               </w:rPr>
-              <w:t>$</w:t>
-            </w:r>
-            <w:r>
-              <w:rPr>
-                <w:rFonts w:ascii="Century Gothic" w:hAnsi="Century Gothic"/>
-                <w:sz w:val="12"/>
-                <w:szCs w:val="12"/>
-              </w:rPr>
-              <w:t xml:space="preserve">250.00</w:t>
+              <w:t xml:space="preserve">$</w:t>
+            </w:r>
+            <w:r>
+              <w:rPr>
+                <w:rFonts w:ascii="Century Gothic" w:hAnsi="Century Gothic"/>
+                <w:sz w:val="12"/>
+                <w:szCs w:val="12"/>
+              </w:rPr>
+              <w:t xml:space="preserve">600.00</w:t>
             </w:r>
           </w:p>
         </w:tc>
@@ -9114,15 +9114,15 @@
                 <w:sz w:val="12"/>
                 <w:szCs w:val="12"/>
               </w:rPr>
-              <w:t>$</w:t>
-            </w:r>
-            <w:r>
-              <w:rPr>
-                <w:rFonts w:ascii="Century Gothic" w:hAnsi="Century Gothic"/>
-                <w:sz w:val="12"/>
-                <w:szCs w:val="12"/>
-              </w:rPr>
-              <w:t xml:space="preserve">40.00</w:t>
+              <w:t xml:space="preserve">$</w:t>
+            </w:r>
+            <w:r>
+              <w:rPr>
+                <w:rFonts w:ascii="Century Gothic" w:hAnsi="Century Gothic"/>
+                <w:sz w:val="12"/>
+                <w:szCs w:val="12"/>
+              </w:rPr>
+              <w:t xml:space="preserve">96.00</w:t>
             </w:r>
           </w:p>
         </w:tc>
@@ -9151,7 +9151,7 @@
                 <w:sz w:val="12"/>
                 <w:szCs w:val="12"/>
               </w:rPr>
-              <w:t>$</w:t>
+              <w:t xml:space="preserve">$</w:t>
             </w:r>
             <w:r>
               <w:rPr>
@@ -9188,15 +9188,15 @@
                 <w:sz w:val="12"/>
                 <w:szCs w:val="12"/>
               </w:rPr>
-              <w:t>$</w:t>
-            </w:r>
-            <w:r>
-              <w:rPr>
-                <w:rFonts w:ascii="Century Gothic" w:hAnsi="Century Gothic"/>
-                <w:sz w:val="12"/>
-                <w:szCs w:val="12"/>
-              </w:rPr>
-              <w:t xml:space="preserve">790.00</w:t>
+              <w:t xml:space="preserve">$</w:t>
+            </w:r>
+            <w:r>
+              <w:rPr>
+                <w:rFonts w:ascii="Century Gothic" w:hAnsi="Century Gothic"/>
+                <w:sz w:val="12"/>
+                <w:szCs w:val="12"/>
+              </w:rPr>
+              <w:t xml:space="preserve">2,362.67</w:t>
             </w:r>
           </w:p>
         </w:tc>
@@ -9225,15 +9225,15 @@
                 <w:sz w:val="12"/>
                 <w:szCs w:val="12"/>
               </w:rPr>
-              <w:t>$</w:t>
-            </w:r>
-            <w:r>
-              <w:rPr>
-                <w:rFonts w:ascii="Century Gothic" w:hAnsi="Century Gothic"/>
-                <w:sz w:val="12"/>
-                <w:szCs w:val="12"/>
-              </w:rPr>
-              <w:t xml:space="preserve">3,160.00</w:t>
+              <w:t xml:space="preserve">$</w:t>
+            </w:r>
+            <w:r>
+              <w:rPr>
+                <w:rFonts w:ascii="Century Gothic" w:hAnsi="Century Gothic"/>
+                <w:sz w:val="12"/>
+                <w:szCs w:val="12"/>
+              </w:rPr>
+              <w:t xml:space="preserve">14,176.02</w:t>
             </w:r>
           </w:p>
         </w:tc>
@@ -9296,7 +9296,7 @@
                 <w:sz w:val="12"/>
                 <w:szCs w:val="12"/>
               </w:rPr>
-              <w:t xml:space="preserve">16-03-2020</w:t>
+              <w:t xml:space="preserve">01-12-2020</w:t>
             </w:r>
             <w:r>
               <w:rPr>
@@ -9341,15 +9341,15 @@
                 <w:sz w:val="12"/>
                 <w:szCs w:val="12"/>
               </w:rPr>
-              <w:t>$</w:t>
-            </w:r>
-            <w:r>
-              <w:rPr>
-                <w:rFonts w:ascii="Century Gothic" w:hAnsi="Century Gothic"/>
-                <w:sz w:val="12"/>
-                <w:szCs w:val="12"/>
-              </w:rPr>
-              <w:t xml:space="preserve">500.00</w:t>
+              <w:t xml:space="preserve">$</w:t>
+            </w:r>
+            <w:r>
+              <w:rPr>
+                <w:rFonts w:ascii="Century Gothic" w:hAnsi="Century Gothic"/>
+                <w:sz w:val="12"/>
+                <w:szCs w:val="12"/>
+              </w:rPr>
+              <w:t xml:space="preserve">1,666.67</w:t>
             </w:r>
           </w:p>
         </w:tc>
@@ -9378,15 +9378,15 @@
                 <w:sz w:val="12"/>
                 <w:szCs w:val="12"/>
               </w:rPr>
-              <w:t>$</w:t>
-            </w:r>
-            <w:r>
-              <w:rPr>
-                <w:rFonts w:ascii="Century Gothic" w:hAnsi="Century Gothic"/>
-                <w:sz w:val="12"/>
-                <w:szCs w:val="12"/>
-              </w:rPr>
-              <w:t xml:space="preserve">250.00</w:t>
+              <w:t xml:space="preserve">$</w:t>
+            </w:r>
+            <w:r>
+              <w:rPr>
+                <w:rFonts w:ascii="Century Gothic" w:hAnsi="Century Gothic"/>
+                <w:sz w:val="12"/>
+                <w:szCs w:val="12"/>
+              </w:rPr>
+              <w:t xml:space="preserve">600.00</w:t>
             </w:r>
           </w:p>
         </w:tc>
@@ -9415,15 +9415,15 @@
                 <w:sz w:val="12"/>
                 <w:szCs w:val="12"/>
               </w:rPr>
-              <w:t>$</w:t>
-            </w:r>
-            <w:r>
-              <w:rPr>
-                <w:rFonts w:ascii="Century Gothic" w:hAnsi="Century Gothic"/>
-                <w:sz w:val="12"/>
-                <w:szCs w:val="12"/>
-              </w:rPr>
-              <w:t xml:space="preserve">40.00</w:t>
+              <w:t xml:space="preserve">$</w:t>
+            </w:r>
+            <w:r>
+              <w:rPr>
+                <w:rFonts w:ascii="Century Gothic" w:hAnsi="Century Gothic"/>
+                <w:sz w:val="12"/>
+                <w:szCs w:val="12"/>
+              </w:rPr>
+              <w:t xml:space="preserve">96.00</w:t>
             </w:r>
           </w:p>
         </w:tc>
@@ -9452,7 +9452,7 @@
                 <w:sz w:val="12"/>
                 <w:szCs w:val="12"/>
               </w:rPr>
-              <w:t>$</w:t>
+              <w:t xml:space="preserve">$</w:t>
             </w:r>
             <w:r>
               <w:rPr>
@@ -9489,15 +9489,15 @@
                 <w:sz w:val="12"/>
                 <w:szCs w:val="12"/>
               </w:rPr>
-              <w:t>$</w:t>
-            </w:r>
-            <w:r>
-              <w:rPr>
-                <w:rFonts w:ascii="Century Gothic" w:hAnsi="Century Gothic"/>
-                <w:sz w:val="12"/>
-                <w:szCs w:val="12"/>
-              </w:rPr>
-              <w:t xml:space="preserve">790.00</w:t>
+              <w:t xml:space="preserve">$</w:t>
+            </w:r>
+            <w:r>
+              <w:rPr>
+                <w:rFonts w:ascii="Century Gothic" w:hAnsi="Century Gothic"/>
+                <w:sz w:val="12"/>
+                <w:szCs w:val="12"/>
+              </w:rPr>
+              <w:t xml:space="preserve">2,362.67</w:t>
             </w:r>
           </w:p>
         </w:tc>
@@ -9526,15 +9526,15 @@
                 <w:sz w:val="12"/>
                 <w:szCs w:val="12"/>
               </w:rPr>
-              <w:t>$</w:t>
-            </w:r>
-            <w:r>
-              <w:rPr>
-                <w:rFonts w:ascii="Century Gothic" w:hAnsi="Century Gothic"/>
-                <w:sz w:val="12"/>
-                <w:szCs w:val="12"/>
-              </w:rPr>
-              <w:t xml:space="preserve">2,370.00</w:t>
+              <w:t xml:space="preserve">$</w:t>
+            </w:r>
+            <w:r>
+              <w:rPr>
+                <w:rFonts w:ascii="Century Gothic" w:hAnsi="Century Gothic"/>
+                <w:sz w:val="12"/>
+                <w:szCs w:val="12"/>
+              </w:rPr>
+              <w:t xml:space="preserve">11,813.35</w:t>
             </w:r>
           </w:p>
         </w:tc>
@@ -9597,7 +9597,7 @@
                 <w:sz w:val="12"/>
                 <w:szCs w:val="12"/>
               </w:rPr>
-              <w:t xml:space="preserve">01-04-2020</w:t>
+              <w:t xml:space="preserve">16-12-2020</w:t>
             </w:r>
             <w:r>
               <w:rPr>
@@ -9642,15 +9642,15 @@
                 <w:sz w:val="12"/>
                 <w:szCs w:val="12"/>
               </w:rPr>
-              <w:t>$</w:t>
-            </w:r>
-            <w:r>
-              <w:rPr>
-                <w:rFonts w:ascii="Century Gothic" w:hAnsi="Century Gothic"/>
-                <w:sz w:val="12"/>
-                <w:szCs w:val="12"/>
-              </w:rPr>
-              <w:t xml:space="preserve">500.00</w:t>
+              <w:t xml:space="preserve">$</w:t>
+            </w:r>
+            <w:r>
+              <w:rPr>
+                <w:rFonts w:ascii="Century Gothic" w:hAnsi="Century Gothic"/>
+                <w:sz w:val="12"/>
+                <w:szCs w:val="12"/>
+              </w:rPr>
+              <w:t xml:space="preserve">1,666.67</w:t>
             </w:r>
           </w:p>
         </w:tc>
@@ -9679,15 +9679,15 @@
                 <w:sz w:val="12"/>
                 <w:szCs w:val="12"/>
               </w:rPr>
-              <w:t>$</w:t>
-            </w:r>
-            <w:r>
-              <w:rPr>
-                <w:rFonts w:ascii="Century Gothic" w:hAnsi="Century Gothic"/>
-                <w:sz w:val="12"/>
-                <w:szCs w:val="12"/>
-              </w:rPr>
-              <w:t xml:space="preserve">250.00</w:t>
+              <w:t xml:space="preserve">$</w:t>
+            </w:r>
+            <w:r>
+              <w:rPr>
+                <w:rFonts w:ascii="Century Gothic" w:hAnsi="Century Gothic"/>
+                <w:sz w:val="12"/>
+                <w:szCs w:val="12"/>
+              </w:rPr>
+              <w:t xml:space="preserve">600.00</w:t>
             </w:r>
           </w:p>
         </w:tc>
@@ -9716,15 +9716,15 @@
                 <w:sz w:val="12"/>
                 <w:szCs w:val="12"/>
               </w:rPr>
-              <w:t>$</w:t>
-            </w:r>
-            <w:r>
-              <w:rPr>
-                <w:rFonts w:ascii="Century Gothic" w:hAnsi="Century Gothic"/>
-                <w:sz w:val="12"/>
-                <w:szCs w:val="12"/>
-              </w:rPr>
-              <w:t xml:space="preserve">40.00</w:t>
+              <w:t xml:space="preserve">$</w:t>
+            </w:r>
+            <w:r>
+              <w:rPr>
+                <w:rFonts w:ascii="Century Gothic" w:hAnsi="Century Gothic"/>
+                <w:sz w:val="12"/>
+                <w:szCs w:val="12"/>
+              </w:rPr>
+              <w:t xml:space="preserve">96.00</w:t>
             </w:r>
           </w:p>
         </w:tc>
@@ -9753,7 +9753,7 @@
                 <w:sz w:val="12"/>
                 <w:szCs w:val="12"/>
               </w:rPr>
-              <w:t>$</w:t>
+              <w:t xml:space="preserve">$</w:t>
             </w:r>
             <w:r>
               <w:rPr>
@@ -9790,15 +9790,15 @@
                 <w:sz w:val="12"/>
                 <w:szCs w:val="12"/>
               </w:rPr>
-              <w:t>$</w:t>
-            </w:r>
-            <w:r>
-              <w:rPr>
-                <w:rFonts w:ascii="Century Gothic" w:hAnsi="Century Gothic"/>
-                <w:sz w:val="12"/>
-                <w:szCs w:val="12"/>
-              </w:rPr>
-              <w:t xml:space="preserve">790.00</w:t>
+              <w:t xml:space="preserve">$</w:t>
+            </w:r>
+            <w:r>
+              <w:rPr>
+                <w:rFonts w:ascii="Century Gothic" w:hAnsi="Century Gothic"/>
+                <w:sz w:val="12"/>
+                <w:szCs w:val="12"/>
+              </w:rPr>
+              <w:t xml:space="preserve">2,362.67</w:t>
             </w:r>
           </w:p>
         </w:tc>
@@ -9827,15 +9827,15 @@
                 <w:sz w:val="12"/>
                 <w:szCs w:val="12"/>
               </w:rPr>
-              <w:t>$</w:t>
-            </w:r>
-            <w:r>
-              <w:rPr>
-                <w:rFonts w:ascii="Century Gothic" w:hAnsi="Century Gothic"/>
-                <w:sz w:val="12"/>
-                <w:szCs w:val="12"/>
-              </w:rPr>
-              <w:t xml:space="preserve">1,580.00</w:t>
+              <w:t xml:space="preserve">$</w:t>
+            </w:r>
+            <w:r>
+              <w:rPr>
+                <w:rFonts w:ascii="Century Gothic" w:hAnsi="Century Gothic"/>
+                <w:sz w:val="12"/>
+                <w:szCs w:val="12"/>
+              </w:rPr>
+              <w:t xml:space="preserve">9,450.68</w:t>
             </w:r>
           </w:p>
         </w:tc>
@@ -9898,7 +9898,7 @@
                 <w:sz w:val="12"/>
                 <w:szCs w:val="12"/>
               </w:rPr>
-              <w:t xml:space="preserve">16-04-2020</w:t>
+              <w:t xml:space="preserve">01-01-2021</w:t>
             </w:r>
             <w:r>
               <w:rPr>
@@ -9943,15 +9943,15 @@
                 <w:sz w:val="12"/>
                 <w:szCs w:val="12"/>
               </w:rPr>
-              <w:t>$</w:t>
-            </w:r>
-            <w:r>
-              <w:rPr>
-                <w:rFonts w:ascii="Century Gothic" w:hAnsi="Century Gothic"/>
-                <w:sz w:val="12"/>
-                <w:szCs w:val="12"/>
-              </w:rPr>
-              <w:t xml:space="preserve">500.00</w:t>
+              <w:t xml:space="preserve">$</w:t>
+            </w:r>
+            <w:r>
+              <w:rPr>
+                <w:rFonts w:ascii="Century Gothic" w:hAnsi="Century Gothic"/>
+                <w:sz w:val="12"/>
+                <w:szCs w:val="12"/>
+              </w:rPr>
+              <w:t xml:space="preserve">1,666.67</w:t>
             </w:r>
           </w:p>
         </w:tc>
@@ -9980,15 +9980,15 @@
                 <w:sz w:val="12"/>
                 <w:szCs w:val="12"/>
               </w:rPr>
-              <w:t>$</w:t>
-            </w:r>
-            <w:r>
-              <w:rPr>
-                <w:rFonts w:ascii="Century Gothic" w:hAnsi="Century Gothic"/>
-                <w:sz w:val="12"/>
-                <w:szCs w:val="12"/>
-              </w:rPr>
-              <w:t xml:space="preserve">250.00</w:t>
+              <w:t xml:space="preserve">$</w:t>
+            </w:r>
+            <w:r>
+              <w:rPr>
+                <w:rFonts w:ascii="Century Gothic" w:hAnsi="Century Gothic"/>
+                <w:sz w:val="12"/>
+                <w:szCs w:val="12"/>
+              </w:rPr>
+              <w:t xml:space="preserve">600.00</w:t>
             </w:r>
           </w:p>
         </w:tc>
@@ -10017,15 +10017,15 @@
                 <w:sz w:val="12"/>
                 <w:szCs w:val="12"/>
               </w:rPr>
-              <w:t>$</w:t>
-            </w:r>
-            <w:r>
-              <w:rPr>
-                <w:rFonts w:ascii="Century Gothic" w:hAnsi="Century Gothic"/>
-                <w:sz w:val="12"/>
-                <w:szCs w:val="12"/>
-              </w:rPr>
-              <w:t xml:space="preserve">40.00</w:t>
+              <w:t xml:space="preserve">$</w:t>
+            </w:r>
+            <w:r>
+              <w:rPr>
+                <w:rFonts w:ascii="Century Gothic" w:hAnsi="Century Gothic"/>
+                <w:sz w:val="12"/>
+                <w:szCs w:val="12"/>
+              </w:rPr>
+              <w:t xml:space="preserve">96.00</w:t>
             </w:r>
           </w:p>
         </w:tc>
@@ -10054,7 +10054,7 @@
                 <w:sz w:val="12"/>
                 <w:szCs w:val="12"/>
               </w:rPr>
-              <w:t>$</w:t>
+              <w:t xml:space="preserve">$</w:t>
             </w:r>
             <w:r>
               <w:rPr>
@@ -10091,15 +10091,15 @@
                 <w:sz w:val="12"/>
                 <w:szCs w:val="12"/>
               </w:rPr>
-              <w:t>$</w:t>
-            </w:r>
-            <w:r>
-              <w:rPr>
-                <w:rFonts w:ascii="Century Gothic" w:hAnsi="Century Gothic"/>
-                <w:sz w:val="12"/>
-                <w:szCs w:val="12"/>
-              </w:rPr>
-              <w:t xml:space="preserve">790.00</w:t>
+              <w:t xml:space="preserve">$</w:t>
+            </w:r>
+            <w:r>
+              <w:rPr>
+                <w:rFonts w:ascii="Century Gothic" w:hAnsi="Century Gothic"/>
+                <w:sz w:val="12"/>
+                <w:szCs w:val="12"/>
+              </w:rPr>
+              <w:t xml:space="preserve">2,362.67</w:t>
             </w:r>
           </w:p>
         </w:tc>
@@ -10128,15 +10128,617 @@
                 <w:sz w:val="12"/>
                 <w:szCs w:val="12"/>
               </w:rPr>
-              <w:t>$</w:t>
-            </w:r>
-            <w:r>
-              <w:rPr>
-                <w:rFonts w:ascii="Century Gothic" w:hAnsi="Century Gothic"/>
-                <w:sz w:val="12"/>
-                <w:szCs w:val="12"/>
-              </w:rPr>
-              <w:t xml:space="preserve">790.00</w:t>
+              <w:t xml:space="preserve">$</w:t>
+            </w:r>
+            <w:r>
+              <w:rPr>
+                <w:rFonts w:ascii="Century Gothic" w:hAnsi="Century Gothic"/>
+                <w:sz w:val="12"/>
+                <w:szCs w:val="12"/>
+              </w:rPr>
+              <w:t xml:space="preserve">7,088.01</w:t>
+            </w:r>
+          </w:p>
+        </w:tc>
+      </w:tr>
+      <w:tr>
+        <w:trPr>
+          <w:trHeight w:val="139"/>
+        </w:trPr>
+        <w:tc>
+          <w:tcPr>
+            <w:tcW w:w="1395" w:type="dxa"/>
+          </w:tcPr>
+          <w:p>
+            <w:pPr>
+              <w:keepNext/>
+              <w:keepLines/>
+              <w:tabs>
+                <w:tab w:val="right" w:leader="hyphen" w:pos="9072"/>
+              </w:tabs>
+              <w:ind w:right="-232"/>
+              <w:jc w:val="center"/>
+              <w:rPr>
+                <w:rFonts w:ascii="Century Gothic" w:hAnsi="Century Gothic"/>
+                <w:sz w:val="12"/>
+                <w:szCs w:val="12"/>
+              </w:rPr>
+            </w:pPr>
+            <w:r>
+              <w:rPr>
+                <w:rFonts w:ascii="Century Gothic" w:hAnsi="Century Gothic"/>
+                <w:sz w:val="12"/>
+                <w:szCs w:val="12"/>
+              </w:rPr>
+              <w:t xml:space="preserve">11</w:t>
+            </w:r>
+          </w:p>
+        </w:tc>
+        <w:tc>
+          <w:tcPr>
+            <w:tcW w:w="1974" w:type="dxa"/>
+          </w:tcPr>
+          <w:p>
+            <w:pPr>
+              <w:keepNext/>
+              <w:keepLines/>
+              <w:tabs>
+                <w:tab w:val="right" w:leader="hyphen" w:pos="9072"/>
+              </w:tabs>
+              <w:ind w:right="-232"/>
+              <w:jc w:val="center"/>
+              <w:rPr>
+                <w:rFonts w:ascii="Century Gothic" w:hAnsi="Century Gothic"/>
+                <w:sz w:val="12"/>
+                <w:szCs w:val="12"/>
+              </w:rPr>
+            </w:pPr>
+            <w:r>
+              <w:rPr>
+                <w:rFonts w:ascii="Century Gothic" w:hAnsi="Century Gothic"/>
+                <w:sz w:val="12"/>
+                <w:szCs w:val="12"/>
+              </w:rPr>
+              <w:t xml:space="preserve">16-01-2021</w:t>
+            </w:r>
+            <w:r>
+              <w:rPr>
+                <w:rFonts w:ascii="Century Gothic" w:hAnsi="Century Gothic"/>
+                <w:sz w:val="12"/>
+                <w:szCs w:val="12"/>
+              </w:rPr>
+              <w:t/>
+            </w:r>
+            <w:r>
+              <w:rPr>
+                <w:rFonts w:ascii="Century Gothic" w:hAnsi="Century Gothic"/>
+                <w:sz w:val="12"/>
+                <w:szCs w:val="12"/>
+              </w:rPr>
+              <w:t/>
+            </w:r>
+          </w:p>
+        </w:tc>
+        <w:tc>
+          <w:tcPr>
+            <w:tcW w:w="1134" w:type="dxa"/>
+          </w:tcPr>
+          <w:p>
+            <w:pPr>
+              <w:keepNext/>
+              <w:keepLines/>
+              <w:tabs>
+                <w:tab w:val="right" w:leader="hyphen" w:pos="9072"/>
+              </w:tabs>
+              <w:ind w:right="-232"/>
+              <w:jc w:val="center"/>
+              <w:rPr>
+                <w:rFonts w:ascii="Century Gothic" w:hAnsi="Century Gothic"/>
+                <w:sz w:val="12"/>
+                <w:szCs w:val="12"/>
+              </w:rPr>
+            </w:pPr>
+            <w:r>
+              <w:rPr>
+                <w:rFonts w:ascii="Century Gothic" w:hAnsi="Century Gothic"/>
+                <w:sz w:val="12"/>
+                <w:szCs w:val="12"/>
+              </w:rPr>
+              <w:t xml:space="preserve">$</w:t>
+            </w:r>
+            <w:r>
+              <w:rPr>
+                <w:rFonts w:ascii="Century Gothic" w:hAnsi="Century Gothic"/>
+                <w:sz w:val="12"/>
+                <w:szCs w:val="12"/>
+              </w:rPr>
+              <w:t xml:space="preserve">1,666.67</w:t>
+            </w:r>
+          </w:p>
+        </w:tc>
+        <w:tc>
+          <w:tcPr>
+            <w:tcW w:w="1134" w:type="dxa"/>
+          </w:tcPr>
+          <w:p>
+            <w:pPr>
+              <w:keepNext/>
+              <w:keepLines/>
+              <w:tabs>
+                <w:tab w:val="right" w:leader="hyphen" w:pos="9072"/>
+              </w:tabs>
+              <w:ind w:right="-232"/>
+              <w:jc w:val="center"/>
+              <w:rPr>
+                <w:rFonts w:ascii="Century Gothic" w:hAnsi="Century Gothic"/>
+                <w:sz w:val="12"/>
+                <w:szCs w:val="12"/>
+              </w:rPr>
+            </w:pPr>
+            <w:r>
+              <w:rPr>
+                <w:rFonts w:ascii="Century Gothic" w:hAnsi="Century Gothic"/>
+                <w:sz w:val="12"/>
+                <w:szCs w:val="12"/>
+              </w:rPr>
+              <w:t xml:space="preserve">$</w:t>
+            </w:r>
+            <w:r>
+              <w:rPr>
+                <w:rFonts w:ascii="Century Gothic" w:hAnsi="Century Gothic"/>
+                <w:sz w:val="12"/>
+                <w:szCs w:val="12"/>
+              </w:rPr>
+              <w:t xml:space="preserve">600.00</w:t>
+            </w:r>
+          </w:p>
+        </w:tc>
+        <w:tc>
+          <w:tcPr>
+            <w:tcW w:w="1275" w:type="dxa"/>
+          </w:tcPr>
+          <w:p>
+            <w:pPr>
+              <w:keepNext/>
+              <w:keepLines/>
+              <w:tabs>
+                <w:tab w:val="right" w:leader="hyphen" w:pos="9072"/>
+              </w:tabs>
+              <w:ind w:right="-232"/>
+              <w:jc w:val="center"/>
+              <w:rPr>
+                <w:rFonts w:ascii="Century Gothic" w:hAnsi="Century Gothic"/>
+                <w:sz w:val="12"/>
+                <w:szCs w:val="12"/>
+              </w:rPr>
+            </w:pPr>
+            <w:r>
+              <w:rPr>
+                <w:rFonts w:ascii="Century Gothic" w:hAnsi="Century Gothic"/>
+                <w:sz w:val="12"/>
+                <w:szCs w:val="12"/>
+              </w:rPr>
+              <w:t xml:space="preserve">$</w:t>
+            </w:r>
+            <w:r>
+              <w:rPr>
+                <w:rFonts w:ascii="Century Gothic" w:hAnsi="Century Gothic"/>
+                <w:sz w:val="12"/>
+                <w:szCs w:val="12"/>
+              </w:rPr>
+              <w:t xml:space="preserve">96.00</w:t>
+            </w:r>
+          </w:p>
+        </w:tc>
+        <w:tc>
+          <w:tcPr>
+            <w:tcW w:w="993" w:type="dxa"/>
+          </w:tcPr>
+          <w:p>
+            <w:pPr>
+              <w:keepNext/>
+              <w:keepLines/>
+              <w:tabs>
+                <w:tab w:val="right" w:leader="hyphen" w:pos="9072"/>
+              </w:tabs>
+              <w:ind w:right="-232"/>
+              <w:jc w:val="center"/>
+              <w:rPr>
+                <w:rFonts w:ascii="Century Gothic" w:hAnsi="Century Gothic"/>
+                <w:sz w:val="12"/>
+                <w:szCs w:val="12"/>
+              </w:rPr>
+            </w:pPr>
+            <w:r>
+              <w:rPr>
+                <w:rFonts w:ascii="Century Gothic" w:hAnsi="Century Gothic"/>
+                <w:sz w:val="12"/>
+                <w:szCs w:val="12"/>
+              </w:rPr>
+              <w:t xml:space="preserve">$</w:t>
+            </w:r>
+            <w:r>
+              <w:rPr>
+                <w:rFonts w:ascii="Century Gothic" w:hAnsi="Century Gothic"/>
+                <w:sz w:val="12"/>
+                <w:szCs w:val="12"/>
+              </w:rPr>
+              <w:t xml:space="preserve">0.00</w:t>
+            </w:r>
+          </w:p>
+        </w:tc>
+        <w:tc>
+          <w:tcPr>
+            <w:tcW w:w="1275" w:type="dxa"/>
+          </w:tcPr>
+          <w:p>
+            <w:pPr>
+              <w:keepNext/>
+              <w:keepLines/>
+              <w:tabs>
+                <w:tab w:val="right" w:leader="hyphen" w:pos="9072"/>
+              </w:tabs>
+              <w:ind w:right="-232"/>
+              <w:jc w:val="center"/>
+              <w:rPr>
+                <w:rFonts w:ascii="Century Gothic" w:hAnsi="Century Gothic"/>
+                <w:sz w:val="12"/>
+                <w:szCs w:val="12"/>
+              </w:rPr>
+            </w:pPr>
+            <w:r>
+              <w:rPr>
+                <w:rFonts w:ascii="Century Gothic" w:hAnsi="Century Gothic"/>
+                <w:sz w:val="12"/>
+                <w:szCs w:val="12"/>
+              </w:rPr>
+              <w:t xml:space="preserve">$</w:t>
+            </w:r>
+            <w:r>
+              <w:rPr>
+                <w:rFonts w:ascii="Century Gothic" w:hAnsi="Century Gothic"/>
+                <w:sz w:val="12"/>
+                <w:szCs w:val="12"/>
+              </w:rPr>
+              <w:t xml:space="preserve">2,362.67</w:t>
+            </w:r>
+          </w:p>
+        </w:tc>
+        <w:tc>
+          <w:tcPr>
+            <w:tcW w:w="1418" w:type="dxa"/>
+          </w:tcPr>
+          <w:p>
+            <w:pPr>
+              <w:keepNext/>
+              <w:keepLines/>
+              <w:tabs>
+                <w:tab w:val="right" w:leader="hyphen" w:pos="9072"/>
+              </w:tabs>
+              <w:ind w:right="-232"/>
+              <w:jc w:val="center"/>
+              <w:rPr>
+                <w:rFonts w:ascii="Century Gothic" w:hAnsi="Century Gothic"/>
+                <w:sz w:val="12"/>
+                <w:szCs w:val="12"/>
+              </w:rPr>
+            </w:pPr>
+            <w:r>
+              <w:rPr>
+                <w:rFonts w:ascii="Century Gothic" w:hAnsi="Century Gothic"/>
+                <w:sz w:val="12"/>
+                <w:szCs w:val="12"/>
+              </w:rPr>
+              <w:t xml:space="preserve">$</w:t>
+            </w:r>
+            <w:r>
+              <w:rPr>
+                <w:rFonts w:ascii="Century Gothic" w:hAnsi="Century Gothic"/>
+                <w:sz w:val="12"/>
+                <w:szCs w:val="12"/>
+              </w:rPr>
+              <w:t xml:space="preserve">4,725.34</w:t>
+            </w:r>
+          </w:p>
+        </w:tc>
+      </w:tr>
+      <w:tr>
+        <w:trPr>
+          <w:trHeight w:val="139"/>
+        </w:trPr>
+        <w:tc>
+          <w:tcPr>
+            <w:tcW w:w="1395" w:type="dxa"/>
+          </w:tcPr>
+          <w:p>
+            <w:pPr>
+              <w:keepNext/>
+              <w:keepLines/>
+              <w:tabs>
+                <w:tab w:val="right" w:leader="hyphen" w:pos="9072"/>
+              </w:tabs>
+              <w:ind w:right="-232"/>
+              <w:jc w:val="center"/>
+              <w:rPr>
+                <w:rFonts w:ascii="Century Gothic" w:hAnsi="Century Gothic"/>
+                <w:sz w:val="12"/>
+                <w:szCs w:val="12"/>
+              </w:rPr>
+            </w:pPr>
+            <w:r>
+              <w:rPr>
+                <w:rFonts w:ascii="Century Gothic" w:hAnsi="Century Gothic"/>
+                <w:sz w:val="12"/>
+                <w:szCs w:val="12"/>
+              </w:rPr>
+              <w:t xml:space="preserve">12</w:t>
+            </w:r>
+          </w:p>
+        </w:tc>
+        <w:tc>
+          <w:tcPr>
+            <w:tcW w:w="1974" w:type="dxa"/>
+          </w:tcPr>
+          <w:p>
+            <w:pPr>
+              <w:keepNext/>
+              <w:keepLines/>
+              <w:tabs>
+                <w:tab w:val="right" w:leader="hyphen" w:pos="9072"/>
+              </w:tabs>
+              <w:ind w:right="-232"/>
+              <w:jc w:val="center"/>
+              <w:rPr>
+                <w:rFonts w:ascii="Century Gothic" w:hAnsi="Century Gothic"/>
+                <w:sz w:val="12"/>
+                <w:szCs w:val="12"/>
+              </w:rPr>
+            </w:pPr>
+            <w:r>
+              <w:rPr>
+                <w:rFonts w:ascii="Century Gothic" w:hAnsi="Century Gothic"/>
+                <w:sz w:val="12"/>
+                <w:szCs w:val="12"/>
+              </w:rPr>
+              <w:t xml:space="preserve">01-02-2021</w:t>
+            </w:r>
+            <w:r>
+              <w:rPr>
+                <w:rFonts w:ascii="Century Gothic" w:hAnsi="Century Gothic"/>
+                <w:sz w:val="12"/>
+                <w:szCs w:val="12"/>
+              </w:rPr>
+              <w:t/>
+            </w:r>
+            <w:r>
+              <w:rPr>
+                <w:rFonts w:ascii="Century Gothic" w:hAnsi="Century Gothic"/>
+                <w:sz w:val="12"/>
+                <w:szCs w:val="12"/>
+              </w:rPr>
+              <w:t/>
+            </w:r>
+          </w:p>
+        </w:tc>
+        <w:tc>
+          <w:tcPr>
+            <w:tcW w:w="1134" w:type="dxa"/>
+          </w:tcPr>
+          <w:p>
+            <w:pPr>
+              <w:keepNext/>
+              <w:keepLines/>
+              <w:tabs>
+                <w:tab w:val="right" w:leader="hyphen" w:pos="9072"/>
+              </w:tabs>
+              <w:ind w:right="-232"/>
+              <w:jc w:val="center"/>
+              <w:rPr>
+                <w:rFonts w:ascii="Century Gothic" w:hAnsi="Century Gothic"/>
+                <w:sz w:val="12"/>
+                <w:szCs w:val="12"/>
+              </w:rPr>
+            </w:pPr>
+            <w:r>
+              <w:rPr>
+                <w:rFonts w:ascii="Century Gothic" w:hAnsi="Century Gothic"/>
+                <w:sz w:val="12"/>
+                <w:szCs w:val="12"/>
+              </w:rPr>
+              <w:t xml:space="preserve">$</w:t>
+            </w:r>
+            <w:r>
+              <w:rPr>
+                <w:rFonts w:ascii="Century Gothic" w:hAnsi="Century Gothic"/>
+                <w:sz w:val="12"/>
+                <w:szCs w:val="12"/>
+              </w:rPr>
+              <w:t xml:space="preserve">1,666.67</w:t>
+            </w:r>
+          </w:p>
+        </w:tc>
+        <w:tc>
+          <w:tcPr>
+            <w:tcW w:w="1134" w:type="dxa"/>
+          </w:tcPr>
+          <w:p>
+            <w:pPr>
+              <w:keepNext/>
+              <w:keepLines/>
+              <w:tabs>
+                <w:tab w:val="right" w:leader="hyphen" w:pos="9072"/>
+              </w:tabs>
+              <w:ind w:right="-232"/>
+              <w:jc w:val="center"/>
+              <w:rPr>
+                <w:rFonts w:ascii="Century Gothic" w:hAnsi="Century Gothic"/>
+                <w:sz w:val="12"/>
+                <w:szCs w:val="12"/>
+              </w:rPr>
+            </w:pPr>
+            <w:r>
+              <w:rPr>
+                <w:rFonts w:ascii="Century Gothic" w:hAnsi="Century Gothic"/>
+                <w:sz w:val="12"/>
+                <w:szCs w:val="12"/>
+              </w:rPr>
+              <w:t xml:space="preserve">$</w:t>
+            </w:r>
+            <w:r>
+              <w:rPr>
+                <w:rFonts w:ascii="Century Gothic" w:hAnsi="Century Gothic"/>
+                <w:sz w:val="12"/>
+                <w:szCs w:val="12"/>
+              </w:rPr>
+              <w:t xml:space="preserve">600.00</w:t>
+            </w:r>
+          </w:p>
+        </w:tc>
+        <w:tc>
+          <w:tcPr>
+            <w:tcW w:w="1275" w:type="dxa"/>
+          </w:tcPr>
+          <w:p>
+            <w:pPr>
+              <w:keepNext/>
+              <w:keepLines/>
+              <w:tabs>
+                <w:tab w:val="right" w:leader="hyphen" w:pos="9072"/>
+              </w:tabs>
+              <w:ind w:right="-232"/>
+              <w:jc w:val="center"/>
+              <w:rPr>
+                <w:rFonts w:ascii="Century Gothic" w:hAnsi="Century Gothic"/>
+                <w:sz w:val="12"/>
+                <w:szCs w:val="12"/>
+              </w:rPr>
+            </w:pPr>
+            <w:r>
+              <w:rPr>
+                <w:rFonts w:ascii="Century Gothic" w:hAnsi="Century Gothic"/>
+                <w:sz w:val="12"/>
+                <w:szCs w:val="12"/>
+              </w:rPr>
+              <w:t xml:space="preserve">$</w:t>
+            </w:r>
+            <w:r>
+              <w:rPr>
+                <w:rFonts w:ascii="Century Gothic" w:hAnsi="Century Gothic"/>
+                <w:sz w:val="12"/>
+                <w:szCs w:val="12"/>
+              </w:rPr>
+              <w:t xml:space="preserve">96.00</w:t>
+            </w:r>
+          </w:p>
+        </w:tc>
+        <w:tc>
+          <w:tcPr>
+            <w:tcW w:w="993" w:type="dxa"/>
+          </w:tcPr>
+          <w:p>
+            <w:pPr>
+              <w:keepNext/>
+              <w:keepLines/>
+              <w:tabs>
+                <w:tab w:val="right" w:leader="hyphen" w:pos="9072"/>
+              </w:tabs>
+              <w:ind w:right="-232"/>
+              <w:jc w:val="center"/>
+              <w:rPr>
+                <w:rFonts w:ascii="Century Gothic" w:hAnsi="Century Gothic"/>
+                <w:sz w:val="12"/>
+                <w:szCs w:val="12"/>
+              </w:rPr>
+            </w:pPr>
+            <w:r>
+              <w:rPr>
+                <w:rFonts w:ascii="Century Gothic" w:hAnsi="Century Gothic"/>
+                <w:sz w:val="12"/>
+                <w:szCs w:val="12"/>
+              </w:rPr>
+              <w:t xml:space="preserve">$</w:t>
+            </w:r>
+            <w:r>
+              <w:rPr>
+                <w:rFonts w:ascii="Century Gothic" w:hAnsi="Century Gothic"/>
+                <w:sz w:val="12"/>
+                <w:szCs w:val="12"/>
+              </w:rPr>
+              <w:t xml:space="preserve">0.00</w:t>
+            </w:r>
+          </w:p>
+        </w:tc>
+        <w:tc>
+          <w:tcPr>
+            <w:tcW w:w="1275" w:type="dxa"/>
+          </w:tcPr>
+          <w:p>
+            <w:pPr>
+              <w:keepNext/>
+              <w:keepLines/>
+              <w:tabs>
+                <w:tab w:val="right" w:leader="hyphen" w:pos="9072"/>
+              </w:tabs>
+              <w:ind w:right="-232"/>
+              <w:jc w:val="center"/>
+              <w:rPr>
+                <w:rFonts w:ascii="Century Gothic" w:hAnsi="Century Gothic"/>
+                <w:sz w:val="12"/>
+                <w:szCs w:val="12"/>
+              </w:rPr>
+            </w:pPr>
+            <w:r>
+              <w:rPr>
+                <w:rFonts w:ascii="Century Gothic" w:hAnsi="Century Gothic"/>
+                <w:sz w:val="12"/>
+                <w:szCs w:val="12"/>
+              </w:rPr>
+              <w:t xml:space="preserve">$</w:t>
+            </w:r>
+            <w:r>
+              <w:rPr>
+                <w:rFonts w:ascii="Century Gothic" w:hAnsi="Century Gothic"/>
+                <w:sz w:val="12"/>
+                <w:szCs w:val="12"/>
+              </w:rPr>
+              <w:t xml:space="preserve">2,362.67</w:t>
+            </w:r>
+          </w:p>
+        </w:tc>
+        <w:tc>
+          <w:tcPr>
+            <w:tcW w:w="1418" w:type="dxa"/>
+          </w:tcPr>
+          <w:p>
+            <w:pPr>
+              <w:keepNext/>
+              <w:keepLines/>
+              <w:tabs>
+                <w:tab w:val="right" w:leader="hyphen" w:pos="9072"/>
+              </w:tabs>
+              <w:ind w:right="-232"/>
+              <w:jc w:val="center"/>
+              <w:rPr>
+                <w:rFonts w:ascii="Century Gothic" w:hAnsi="Century Gothic"/>
+                <w:sz w:val="12"/>
+                <w:szCs w:val="12"/>
+              </w:rPr>
+            </w:pPr>
+            <w:r>
+              <w:rPr>
+                <w:rFonts w:ascii="Century Gothic" w:hAnsi="Century Gothic"/>
+                <w:sz w:val="12"/>
+                <w:szCs w:val="12"/>
+              </w:rPr>
+              <w:t xml:space="preserve">$</w:t>
+            </w:r>
+            <w:r>
+              <w:rPr>
+                <w:rFonts w:ascii="Century Gothic" w:hAnsi="Century Gothic"/>
+                <w:sz w:val="12"/>
+                <w:szCs w:val="12"/>
+              </w:rPr>
+              <w:t xml:space="preserve">2,362.67</w:t>
             </w:r>
           </w:p>
         </w:tc>
@@ -10609,7 +11211,7 @@
                 <w:sz w:val="12"/>
                 <w:szCs w:val="12"/>
               </w:rPr>
-              <w:t xml:space="preserve">NORMA JUANA ESPINOZA GAMEZ</w:t>
+              <w:t xml:space="preserve">ALFONSO DUARTE JIMENEZ</w:t>
             </w:r>
           </w:p>
         </w:tc>
@@ -11441,7 +12043,7 @@
           <w:sz w:val="12"/>
           <w:szCs w:val="12"/>
         </w:rPr>
-        <w:t xml:space="preserve">NORMA JUANA ESPINOZA GAMEZ</w:t>
+        <w:t xml:space="preserve">ALFONSO DUARTE JIMENEZ</w:t>
       </w:r>
     </w:p>
     <w:p>
@@ -11922,7 +12524,7 @@
           <w:sz w:val="12"/>
           <w:szCs w:val="12"/>
         </w:rPr>
-        <w:t xml:space="preserve">NORMA JUANA ESPINOZA GAMEZ</w:t>
+        <w:t xml:space="preserve">ALFONSO DUARTE JIMENEZ</w:t>
       </w:r>
     </w:p>
     <w:p>
@@ -12078,7 +12680,7 @@
           <w:sz w:val="12"/>
           <w:szCs w:val="12"/>
         </w:rPr>
-        <w:t xml:space="preserve">7,900.00</w:t>
+        <w:t xml:space="preserve">28,352.04</w:t>
       </w:r>
       <w:r>
         <w:rPr>
@@ -12169,16 +12771,16 @@
           <w:sz w:val="12"/>
           <w:szCs w:val="12"/>
         </w:rPr>
-        <w:t>$</w:t>
-      </w:r>
-      <w:r>
-        <w:rPr>
-          <w:rFonts w:ascii="Century Gothic" w:hAnsi="Century Gothic" w:cs="Arial"/>
-          <w:b/>
-          <w:sz w:val="12"/>
-          <w:szCs w:val="12"/>
-        </w:rPr>
-        <w:t xml:space="preserve">7,900.00</w:t>
+        <w:t xml:space="preserve">$</w:t>
+      </w:r>
+      <w:r>
+        <w:rPr>
+          <w:rFonts w:ascii="Century Gothic" w:hAnsi="Century Gothic" w:cs="Arial"/>
+          <w:b/>
+          <w:sz w:val="12"/>
+          <w:szCs w:val="12"/>
+        </w:rPr>
+        <w:t xml:space="preserve">28,352.04</w:t>
       </w:r>
       <w:r>
         <w:rPr>
@@ -12223,7 +12825,7 @@
           <w:sz w:val="12"/>
           <w:szCs w:val="12"/>
         </w:rPr>
-        <w:t xml:space="preserve">SIETE MIL NOVECIENTOS   </w:t>
+        <w:t xml:space="preserve">VEINTIOCHO MIL TRESCIENTOS CINCUENTA Y DOS  </w:t>
       </w:r>
       <w:r>
         <w:rPr>
@@ -12268,7 +12870,7 @@
           <w:sz w:val="12"/>
           <w:szCs w:val="12"/>
         </w:rPr>
-        <w:t xml:space="preserve">00</w:t>
+        <w:t xml:space="preserve">04</w:t>
       </w:r>
       <w:r>
         <w:rPr>
@@ -12458,7 +13060,7 @@
           <w:sz w:val="12"/>
           <w:szCs w:val="12"/>
         </w:rPr>
-        <w:t xml:space="preserve">10% (DIEZ   POR CIENTO) </w:t>
+        <w:t xml:space="preserve">6% (SEIS   POR CIENTO) </w:t>
       </w:r>
       <w:r>
         <w:rPr>
@@ -13215,7 +13817,7 @@
                 <w:sz w:val="12"/>
                 <w:szCs w:val="12"/>
               </w:rPr>
-              <w:t xml:space="preserve">02-12-2019</w:t>
+              <w:t xml:space="preserve">17-08-2020</w:t>
             </w:r>
             <w:r>
               <w:rPr>
@@ -13260,15 +13862,15 @@
                 <w:sz w:val="12"/>
                 <w:szCs w:val="12"/>
               </w:rPr>
-              <w:t>$</w:t>
-            </w:r>
-            <w:r>
-              <w:rPr>
-                <w:rFonts w:ascii="Century Gothic" w:hAnsi="Century Gothic"/>
-                <w:sz w:val="12"/>
-                <w:szCs w:val="12"/>
-              </w:rPr>
-              <w:t xml:space="preserve">500.00</w:t>
+              <w:t xml:space="preserve">$</w:t>
+            </w:r>
+            <w:r>
+              <w:rPr>
+                <w:rFonts w:ascii="Century Gothic" w:hAnsi="Century Gothic"/>
+                <w:sz w:val="12"/>
+                <w:szCs w:val="12"/>
+              </w:rPr>
+              <w:t xml:space="preserve">1,666.67</w:t>
             </w:r>
           </w:p>
         </w:tc>
@@ -13297,15 +13899,15 @@
                 <w:sz w:val="12"/>
                 <w:szCs w:val="12"/>
               </w:rPr>
-              <w:t>$</w:t>
-            </w:r>
-            <w:r>
-              <w:rPr>
-                <w:rFonts w:ascii="Century Gothic" w:hAnsi="Century Gothic"/>
-                <w:sz w:val="12"/>
-                <w:szCs w:val="12"/>
-              </w:rPr>
-              <w:t xml:space="preserve">250.00</w:t>
+              <w:t xml:space="preserve">$</w:t>
+            </w:r>
+            <w:r>
+              <w:rPr>
+                <w:rFonts w:ascii="Century Gothic" w:hAnsi="Century Gothic"/>
+                <w:sz w:val="12"/>
+                <w:szCs w:val="12"/>
+              </w:rPr>
+              <w:t xml:space="preserve">600.00</w:t>
             </w:r>
           </w:p>
         </w:tc>
@@ -13334,15 +13936,15 @@
                 <w:sz w:val="12"/>
                 <w:szCs w:val="12"/>
               </w:rPr>
-              <w:t>$</w:t>
-            </w:r>
-            <w:r>
-              <w:rPr>
-                <w:rFonts w:ascii="Century Gothic" w:hAnsi="Century Gothic"/>
-                <w:sz w:val="12"/>
-                <w:szCs w:val="12"/>
-              </w:rPr>
-              <w:t xml:space="preserve">40.00</w:t>
+              <w:t xml:space="preserve">$</w:t>
+            </w:r>
+            <w:r>
+              <w:rPr>
+                <w:rFonts w:ascii="Century Gothic" w:hAnsi="Century Gothic"/>
+                <w:sz w:val="12"/>
+                <w:szCs w:val="12"/>
+              </w:rPr>
+              <w:t xml:space="preserve">96.00</w:t>
             </w:r>
           </w:p>
         </w:tc>
@@ -13371,7 +13973,7 @@
                 <w:sz w:val="12"/>
                 <w:szCs w:val="12"/>
               </w:rPr>
-              <w:t>$</w:t>
+              <w:t xml:space="preserve">$</w:t>
             </w:r>
             <w:r>
               <w:rPr>
@@ -13408,15 +14010,15 @@
                 <w:sz w:val="12"/>
                 <w:szCs w:val="12"/>
               </w:rPr>
-              <w:t>$</w:t>
-            </w:r>
-            <w:r>
-              <w:rPr>
-                <w:rFonts w:ascii="Century Gothic" w:hAnsi="Century Gothic"/>
-                <w:sz w:val="12"/>
-                <w:szCs w:val="12"/>
-              </w:rPr>
-              <w:t xml:space="preserve">790.00</w:t>
+              <w:t xml:space="preserve">$</w:t>
+            </w:r>
+            <w:r>
+              <w:rPr>
+                <w:rFonts w:ascii="Century Gothic" w:hAnsi="Century Gothic"/>
+                <w:sz w:val="12"/>
+                <w:szCs w:val="12"/>
+              </w:rPr>
+              <w:t xml:space="preserve">2,362.67</w:t>
             </w:r>
           </w:p>
         </w:tc>
@@ -13445,15 +14047,15 @@
                 <w:sz w:val="12"/>
                 <w:szCs w:val="12"/>
               </w:rPr>
-              <w:t>$</w:t>
-            </w:r>
-            <w:r>
-              <w:rPr>
-                <w:rFonts w:ascii="Century Gothic" w:hAnsi="Century Gothic"/>
-                <w:sz w:val="12"/>
-                <w:szCs w:val="12"/>
-              </w:rPr>
-              <w:t xml:space="preserve">7,900.00</w:t>
+              <w:t xml:space="preserve">$</w:t>
+            </w:r>
+            <w:r>
+              <w:rPr>
+                <w:rFonts w:ascii="Century Gothic" w:hAnsi="Century Gothic"/>
+                <w:sz w:val="12"/>
+                <w:szCs w:val="12"/>
+              </w:rPr>
+              <w:t xml:space="preserve">28,352.04</w:t>
             </w:r>
           </w:p>
         </w:tc>
@@ -13516,7 +14118,7 @@
                 <w:sz w:val="12"/>
                 <w:szCs w:val="12"/>
               </w:rPr>
-              <w:t xml:space="preserve">16-12-2019</w:t>
+              <w:t xml:space="preserve">01-09-2020</w:t>
             </w:r>
             <w:r>
               <w:rPr>
@@ -13561,15 +14163,15 @@
                 <w:sz w:val="12"/>
                 <w:szCs w:val="12"/>
               </w:rPr>
-              <w:t>$</w:t>
-            </w:r>
-            <w:r>
-              <w:rPr>
-                <w:rFonts w:ascii="Century Gothic" w:hAnsi="Century Gothic"/>
-                <w:sz w:val="12"/>
-                <w:szCs w:val="12"/>
-              </w:rPr>
-              <w:t xml:space="preserve">500.00</w:t>
+              <w:t xml:space="preserve">$</w:t>
+            </w:r>
+            <w:r>
+              <w:rPr>
+                <w:rFonts w:ascii="Century Gothic" w:hAnsi="Century Gothic"/>
+                <w:sz w:val="12"/>
+                <w:szCs w:val="12"/>
+              </w:rPr>
+              <w:t xml:space="preserve">1,666.67</w:t>
             </w:r>
           </w:p>
         </w:tc>
@@ -13598,15 +14200,15 @@
                 <w:sz w:val="12"/>
                 <w:szCs w:val="12"/>
               </w:rPr>
-              <w:t>$</w:t>
-            </w:r>
-            <w:r>
-              <w:rPr>
-                <w:rFonts w:ascii="Century Gothic" w:hAnsi="Century Gothic"/>
-                <w:sz w:val="12"/>
-                <w:szCs w:val="12"/>
-              </w:rPr>
-              <w:t xml:space="preserve">250.00</w:t>
+              <w:t xml:space="preserve">$</w:t>
+            </w:r>
+            <w:r>
+              <w:rPr>
+                <w:rFonts w:ascii="Century Gothic" w:hAnsi="Century Gothic"/>
+                <w:sz w:val="12"/>
+                <w:szCs w:val="12"/>
+              </w:rPr>
+              <w:t xml:space="preserve">600.00</w:t>
             </w:r>
           </w:p>
         </w:tc>
@@ -13635,15 +14237,15 @@
                 <w:sz w:val="12"/>
                 <w:szCs w:val="12"/>
               </w:rPr>
-              <w:t>$</w:t>
-            </w:r>
-            <w:r>
-              <w:rPr>
-                <w:rFonts w:ascii="Century Gothic" w:hAnsi="Century Gothic"/>
-                <w:sz w:val="12"/>
-                <w:szCs w:val="12"/>
-              </w:rPr>
-              <w:t xml:space="preserve">40.00</w:t>
+              <w:t xml:space="preserve">$</w:t>
+            </w:r>
+            <w:r>
+              <w:rPr>
+                <w:rFonts w:ascii="Century Gothic" w:hAnsi="Century Gothic"/>
+                <w:sz w:val="12"/>
+                <w:szCs w:val="12"/>
+              </w:rPr>
+              <w:t xml:space="preserve">96.00</w:t>
             </w:r>
           </w:p>
         </w:tc>
@@ -13672,7 +14274,7 @@
                 <w:sz w:val="12"/>
                 <w:szCs w:val="12"/>
               </w:rPr>
-              <w:t>$</w:t>
+              <w:t xml:space="preserve">$</w:t>
             </w:r>
             <w:r>
               <w:rPr>
@@ -13709,15 +14311,15 @@
                 <w:sz w:val="12"/>
                 <w:szCs w:val="12"/>
               </w:rPr>
-              <w:t>$</w:t>
-            </w:r>
-            <w:r>
-              <w:rPr>
-                <w:rFonts w:ascii="Century Gothic" w:hAnsi="Century Gothic"/>
-                <w:sz w:val="12"/>
-                <w:szCs w:val="12"/>
-              </w:rPr>
-              <w:t xml:space="preserve">790.00</w:t>
+              <w:t xml:space="preserve">$</w:t>
+            </w:r>
+            <w:r>
+              <w:rPr>
+                <w:rFonts w:ascii="Century Gothic" w:hAnsi="Century Gothic"/>
+                <w:sz w:val="12"/>
+                <w:szCs w:val="12"/>
+              </w:rPr>
+              <w:t xml:space="preserve">2,362.67</w:t>
             </w:r>
           </w:p>
         </w:tc>
@@ -13746,15 +14348,15 @@
                 <w:sz w:val="12"/>
                 <w:szCs w:val="12"/>
               </w:rPr>
-              <w:t>$</w:t>
-            </w:r>
-            <w:r>
-              <w:rPr>
-                <w:rFonts w:ascii="Century Gothic" w:hAnsi="Century Gothic"/>
-                <w:sz w:val="12"/>
-                <w:szCs w:val="12"/>
-              </w:rPr>
-              <w:t xml:space="preserve">7,110.00</w:t>
+              <w:t xml:space="preserve">$</w:t>
+            </w:r>
+            <w:r>
+              <w:rPr>
+                <w:rFonts w:ascii="Century Gothic" w:hAnsi="Century Gothic"/>
+                <w:sz w:val="12"/>
+                <w:szCs w:val="12"/>
+              </w:rPr>
+              <w:t xml:space="preserve">25,989.37</w:t>
             </w:r>
           </w:p>
         </w:tc>
@@ -13817,7 +14419,7 @@
                 <w:sz w:val="12"/>
                 <w:szCs w:val="12"/>
               </w:rPr>
-              <w:t xml:space="preserve">02-01-2020</w:t>
+              <w:t xml:space="preserve">16-09-2020</w:t>
             </w:r>
             <w:r>
               <w:rPr>
@@ -13862,15 +14464,15 @@
                 <w:sz w:val="12"/>
                 <w:szCs w:val="12"/>
               </w:rPr>
-              <w:t>$</w:t>
-            </w:r>
-            <w:r>
-              <w:rPr>
-                <w:rFonts w:ascii="Century Gothic" w:hAnsi="Century Gothic"/>
-                <w:sz w:val="12"/>
-                <w:szCs w:val="12"/>
-              </w:rPr>
-              <w:t xml:space="preserve">500.00</w:t>
+              <w:t xml:space="preserve">$</w:t>
+            </w:r>
+            <w:r>
+              <w:rPr>
+                <w:rFonts w:ascii="Century Gothic" w:hAnsi="Century Gothic"/>
+                <w:sz w:val="12"/>
+                <w:szCs w:val="12"/>
+              </w:rPr>
+              <w:t xml:space="preserve">1,666.67</w:t>
             </w:r>
           </w:p>
         </w:tc>
@@ -13899,15 +14501,15 @@
                 <w:sz w:val="12"/>
                 <w:szCs w:val="12"/>
               </w:rPr>
-              <w:t>$</w:t>
-            </w:r>
-            <w:r>
-              <w:rPr>
-                <w:rFonts w:ascii="Century Gothic" w:hAnsi="Century Gothic"/>
-                <w:sz w:val="12"/>
-                <w:szCs w:val="12"/>
-              </w:rPr>
-              <w:t xml:space="preserve">250.00</w:t>
+              <w:t xml:space="preserve">$</w:t>
+            </w:r>
+            <w:r>
+              <w:rPr>
+                <w:rFonts w:ascii="Century Gothic" w:hAnsi="Century Gothic"/>
+                <w:sz w:val="12"/>
+                <w:szCs w:val="12"/>
+              </w:rPr>
+              <w:t xml:space="preserve">600.00</w:t>
             </w:r>
           </w:p>
         </w:tc>
@@ -13936,15 +14538,15 @@
                 <w:sz w:val="12"/>
                 <w:szCs w:val="12"/>
               </w:rPr>
-              <w:t>$</w:t>
-            </w:r>
-            <w:r>
-              <w:rPr>
-                <w:rFonts w:ascii="Century Gothic" w:hAnsi="Century Gothic"/>
-                <w:sz w:val="12"/>
-                <w:szCs w:val="12"/>
-              </w:rPr>
-              <w:t xml:space="preserve">40.00</w:t>
+              <w:t xml:space="preserve">$</w:t>
+            </w:r>
+            <w:r>
+              <w:rPr>
+                <w:rFonts w:ascii="Century Gothic" w:hAnsi="Century Gothic"/>
+                <w:sz w:val="12"/>
+                <w:szCs w:val="12"/>
+              </w:rPr>
+              <w:t xml:space="preserve">96.00</w:t>
             </w:r>
           </w:p>
         </w:tc>
@@ -13973,7 +14575,7 @@
                 <w:sz w:val="12"/>
                 <w:szCs w:val="12"/>
               </w:rPr>
-              <w:t>$</w:t>
+              <w:t xml:space="preserve">$</w:t>
             </w:r>
             <w:r>
               <w:rPr>
@@ -14010,15 +14612,15 @@
                 <w:sz w:val="12"/>
                 <w:szCs w:val="12"/>
               </w:rPr>
-              <w:t>$</w:t>
-            </w:r>
-            <w:r>
-              <w:rPr>
-                <w:rFonts w:ascii="Century Gothic" w:hAnsi="Century Gothic"/>
-                <w:sz w:val="12"/>
-                <w:szCs w:val="12"/>
-              </w:rPr>
-              <w:t xml:space="preserve">790.00</w:t>
+              <w:t xml:space="preserve">$</w:t>
+            </w:r>
+            <w:r>
+              <w:rPr>
+                <w:rFonts w:ascii="Century Gothic" w:hAnsi="Century Gothic"/>
+                <w:sz w:val="12"/>
+                <w:szCs w:val="12"/>
+              </w:rPr>
+              <w:t xml:space="preserve">2,362.67</w:t>
             </w:r>
           </w:p>
         </w:tc>
@@ -14047,15 +14649,15 @@
                 <w:sz w:val="12"/>
                 <w:szCs w:val="12"/>
               </w:rPr>
-              <w:t>$</w:t>
-            </w:r>
-            <w:r>
-              <w:rPr>
-                <w:rFonts w:ascii="Century Gothic" w:hAnsi="Century Gothic"/>
-                <w:sz w:val="12"/>
-                <w:szCs w:val="12"/>
-              </w:rPr>
-              <w:t xml:space="preserve">6,320.00</w:t>
+              <w:t xml:space="preserve">$</w:t>
+            </w:r>
+            <w:r>
+              <w:rPr>
+                <w:rFonts w:ascii="Century Gothic" w:hAnsi="Century Gothic"/>
+                <w:sz w:val="12"/>
+                <w:szCs w:val="12"/>
+              </w:rPr>
+              <w:t xml:space="preserve">23,626.70</w:t>
             </w:r>
           </w:p>
         </w:tc>
@@ -14118,7 +14720,7 @@
                 <w:sz w:val="12"/>
                 <w:szCs w:val="12"/>
               </w:rPr>
-              <w:t xml:space="preserve">16-01-2020</w:t>
+              <w:t xml:space="preserve">01-10-2020</w:t>
             </w:r>
             <w:r>
               <w:rPr>
@@ -14163,15 +14765,15 @@
                 <w:sz w:val="12"/>
                 <w:szCs w:val="12"/>
               </w:rPr>
-              <w:t>$</w:t>
-            </w:r>
-            <w:r>
-              <w:rPr>
-                <w:rFonts w:ascii="Century Gothic" w:hAnsi="Century Gothic"/>
-                <w:sz w:val="12"/>
-                <w:szCs w:val="12"/>
-              </w:rPr>
-              <w:t xml:space="preserve">500.00</w:t>
+              <w:t xml:space="preserve">$</w:t>
+            </w:r>
+            <w:r>
+              <w:rPr>
+                <w:rFonts w:ascii="Century Gothic" w:hAnsi="Century Gothic"/>
+                <w:sz w:val="12"/>
+                <w:szCs w:val="12"/>
+              </w:rPr>
+              <w:t xml:space="preserve">1,666.67</w:t>
             </w:r>
           </w:p>
         </w:tc>
@@ -14200,15 +14802,15 @@
                 <w:sz w:val="12"/>
                 <w:szCs w:val="12"/>
               </w:rPr>
-              <w:t>$</w:t>
-            </w:r>
-            <w:r>
-              <w:rPr>
-                <w:rFonts w:ascii="Century Gothic" w:hAnsi="Century Gothic"/>
-                <w:sz w:val="12"/>
-                <w:szCs w:val="12"/>
-              </w:rPr>
-              <w:t xml:space="preserve">250.00</w:t>
+              <w:t xml:space="preserve">$</w:t>
+            </w:r>
+            <w:r>
+              <w:rPr>
+                <w:rFonts w:ascii="Century Gothic" w:hAnsi="Century Gothic"/>
+                <w:sz w:val="12"/>
+                <w:szCs w:val="12"/>
+              </w:rPr>
+              <w:t xml:space="preserve">600.00</w:t>
             </w:r>
           </w:p>
         </w:tc>
@@ -14237,15 +14839,15 @@
                 <w:sz w:val="12"/>
                 <w:szCs w:val="12"/>
               </w:rPr>
-              <w:t>$</w:t>
-            </w:r>
-            <w:r>
-              <w:rPr>
-                <w:rFonts w:ascii="Century Gothic" w:hAnsi="Century Gothic"/>
-                <w:sz w:val="12"/>
-                <w:szCs w:val="12"/>
-              </w:rPr>
-              <w:t xml:space="preserve">40.00</w:t>
+              <w:t xml:space="preserve">$</w:t>
+            </w:r>
+            <w:r>
+              <w:rPr>
+                <w:rFonts w:ascii="Century Gothic" w:hAnsi="Century Gothic"/>
+                <w:sz w:val="12"/>
+                <w:szCs w:val="12"/>
+              </w:rPr>
+              <w:t xml:space="preserve">96.00</w:t>
             </w:r>
           </w:p>
         </w:tc>
@@ -14274,7 +14876,7 @@
                 <w:sz w:val="12"/>
                 <w:szCs w:val="12"/>
               </w:rPr>
-              <w:t>$</w:t>
+              <w:t xml:space="preserve">$</w:t>
             </w:r>
             <w:r>
               <w:rPr>
@@ -14311,15 +14913,15 @@
                 <w:sz w:val="12"/>
                 <w:szCs w:val="12"/>
               </w:rPr>
-              <w:t>$</w:t>
-            </w:r>
-            <w:r>
-              <w:rPr>
-                <w:rFonts w:ascii="Century Gothic" w:hAnsi="Century Gothic"/>
-                <w:sz w:val="12"/>
-                <w:szCs w:val="12"/>
-              </w:rPr>
-              <w:t xml:space="preserve">790.00</w:t>
+              <w:t xml:space="preserve">$</w:t>
+            </w:r>
+            <w:r>
+              <w:rPr>
+                <w:rFonts w:ascii="Century Gothic" w:hAnsi="Century Gothic"/>
+                <w:sz w:val="12"/>
+                <w:szCs w:val="12"/>
+              </w:rPr>
+              <w:t xml:space="preserve">2,362.67</w:t>
             </w:r>
           </w:p>
         </w:tc>
@@ -14348,15 +14950,15 @@
                 <w:sz w:val="12"/>
                 <w:szCs w:val="12"/>
               </w:rPr>
-              <w:t>$</w:t>
-            </w:r>
-            <w:r>
-              <w:rPr>
-                <w:rFonts w:ascii="Century Gothic" w:hAnsi="Century Gothic"/>
-                <w:sz w:val="12"/>
-                <w:szCs w:val="12"/>
-              </w:rPr>
-              <w:t xml:space="preserve">5,530.00</w:t>
+              <w:t xml:space="preserve">$</w:t>
+            </w:r>
+            <w:r>
+              <w:rPr>
+                <w:rFonts w:ascii="Century Gothic" w:hAnsi="Century Gothic"/>
+                <w:sz w:val="12"/>
+                <w:szCs w:val="12"/>
+              </w:rPr>
+              <w:t xml:space="preserve">21,264.03</w:t>
             </w:r>
           </w:p>
         </w:tc>
@@ -14419,7 +15021,7 @@
                 <w:sz w:val="12"/>
                 <w:szCs w:val="12"/>
               </w:rPr>
-              <w:t xml:space="preserve">01-02-2020</w:t>
+              <w:t xml:space="preserve">16-10-2020</w:t>
             </w:r>
             <w:r>
               <w:rPr>
@@ -14464,15 +15066,15 @@
                 <w:sz w:val="12"/>
                 <w:szCs w:val="12"/>
               </w:rPr>
-              <w:t>$</w:t>
-            </w:r>
-            <w:r>
-              <w:rPr>
-                <w:rFonts w:ascii="Century Gothic" w:hAnsi="Century Gothic"/>
-                <w:sz w:val="12"/>
-                <w:szCs w:val="12"/>
-              </w:rPr>
-              <w:t xml:space="preserve">500.00</w:t>
+              <w:t xml:space="preserve">$</w:t>
+            </w:r>
+            <w:r>
+              <w:rPr>
+                <w:rFonts w:ascii="Century Gothic" w:hAnsi="Century Gothic"/>
+                <w:sz w:val="12"/>
+                <w:szCs w:val="12"/>
+              </w:rPr>
+              <w:t xml:space="preserve">1,666.67</w:t>
             </w:r>
           </w:p>
         </w:tc>
@@ -14501,15 +15103,15 @@
                 <w:sz w:val="12"/>
                 <w:szCs w:val="12"/>
               </w:rPr>
-              <w:t>$</w:t>
-            </w:r>
-            <w:r>
-              <w:rPr>
-                <w:rFonts w:ascii="Century Gothic" w:hAnsi="Century Gothic"/>
-                <w:sz w:val="12"/>
-                <w:szCs w:val="12"/>
-              </w:rPr>
-              <w:t xml:space="preserve">250.00</w:t>
+              <w:t xml:space="preserve">$</w:t>
+            </w:r>
+            <w:r>
+              <w:rPr>
+                <w:rFonts w:ascii="Century Gothic" w:hAnsi="Century Gothic"/>
+                <w:sz w:val="12"/>
+                <w:szCs w:val="12"/>
+              </w:rPr>
+              <w:t xml:space="preserve">600.00</w:t>
             </w:r>
           </w:p>
         </w:tc>
@@ -14538,15 +15140,15 @@
                 <w:sz w:val="12"/>
                 <w:szCs w:val="12"/>
               </w:rPr>
-              <w:t>$</w:t>
-            </w:r>
-            <w:r>
-              <w:rPr>
-                <w:rFonts w:ascii="Century Gothic" w:hAnsi="Century Gothic"/>
-                <w:sz w:val="12"/>
-                <w:szCs w:val="12"/>
-              </w:rPr>
-              <w:t xml:space="preserve">40.00</w:t>
+              <w:t xml:space="preserve">$</w:t>
+            </w:r>
+            <w:r>
+              <w:rPr>
+                <w:rFonts w:ascii="Century Gothic" w:hAnsi="Century Gothic"/>
+                <w:sz w:val="12"/>
+                <w:szCs w:val="12"/>
+              </w:rPr>
+              <w:t xml:space="preserve">96.00</w:t>
             </w:r>
           </w:p>
         </w:tc>
@@ -14575,7 +15177,7 @@
                 <w:sz w:val="12"/>
                 <w:szCs w:val="12"/>
               </w:rPr>
-              <w:t>$</w:t>
+              <w:t xml:space="preserve">$</w:t>
             </w:r>
             <w:r>
               <w:rPr>
@@ -14612,15 +15214,15 @@
                 <w:sz w:val="12"/>
                 <w:szCs w:val="12"/>
               </w:rPr>
-              <w:t>$</w:t>
-            </w:r>
-            <w:r>
-              <w:rPr>
-                <w:rFonts w:ascii="Century Gothic" w:hAnsi="Century Gothic"/>
-                <w:sz w:val="12"/>
-                <w:szCs w:val="12"/>
-              </w:rPr>
-              <w:t xml:space="preserve">790.00</w:t>
+              <w:t xml:space="preserve">$</w:t>
+            </w:r>
+            <w:r>
+              <w:rPr>
+                <w:rFonts w:ascii="Century Gothic" w:hAnsi="Century Gothic"/>
+                <w:sz w:val="12"/>
+                <w:szCs w:val="12"/>
+              </w:rPr>
+              <w:t xml:space="preserve">2,362.67</w:t>
             </w:r>
           </w:p>
         </w:tc>
@@ -14649,15 +15251,15 @@
                 <w:sz w:val="12"/>
                 <w:szCs w:val="12"/>
               </w:rPr>
-              <w:t>$</w:t>
-            </w:r>
-            <w:r>
-              <w:rPr>
-                <w:rFonts w:ascii="Century Gothic" w:hAnsi="Century Gothic"/>
-                <w:sz w:val="12"/>
-                <w:szCs w:val="12"/>
-              </w:rPr>
-              <w:t xml:space="preserve">4,740.00</w:t>
+              <w:t xml:space="preserve">$</w:t>
+            </w:r>
+            <w:r>
+              <w:rPr>
+                <w:rFonts w:ascii="Century Gothic" w:hAnsi="Century Gothic"/>
+                <w:sz w:val="12"/>
+                <w:szCs w:val="12"/>
+              </w:rPr>
+              <w:t xml:space="preserve">18,901.36</w:t>
             </w:r>
           </w:p>
         </w:tc>
@@ -14720,7 +15322,7 @@
                 <w:sz w:val="12"/>
                 <w:szCs w:val="12"/>
               </w:rPr>
-              <w:t xml:space="preserve">17-02-2020</w:t>
+              <w:t xml:space="preserve">02-11-2020</w:t>
             </w:r>
             <w:r>
               <w:rPr>
@@ -14765,15 +15367,15 @@
                 <w:sz w:val="12"/>
                 <w:szCs w:val="12"/>
               </w:rPr>
-              <w:t>$</w:t>
-            </w:r>
-            <w:r>
-              <w:rPr>
-                <w:rFonts w:ascii="Century Gothic" w:hAnsi="Century Gothic"/>
-                <w:sz w:val="12"/>
-                <w:szCs w:val="12"/>
-              </w:rPr>
-              <w:t xml:space="preserve">500.00</w:t>
+              <w:t xml:space="preserve">$</w:t>
+            </w:r>
+            <w:r>
+              <w:rPr>
+                <w:rFonts w:ascii="Century Gothic" w:hAnsi="Century Gothic"/>
+                <w:sz w:val="12"/>
+                <w:szCs w:val="12"/>
+              </w:rPr>
+              <w:t xml:space="preserve">1,666.67</w:t>
             </w:r>
           </w:p>
         </w:tc>
@@ -14802,15 +15404,15 @@
                 <w:sz w:val="12"/>
                 <w:szCs w:val="12"/>
               </w:rPr>
-              <w:t>$</w:t>
-            </w:r>
-            <w:r>
-              <w:rPr>
-                <w:rFonts w:ascii="Century Gothic" w:hAnsi="Century Gothic"/>
-                <w:sz w:val="12"/>
-                <w:szCs w:val="12"/>
-              </w:rPr>
-              <w:t xml:space="preserve">250.00</w:t>
+              <w:t xml:space="preserve">$</w:t>
+            </w:r>
+            <w:r>
+              <w:rPr>
+                <w:rFonts w:ascii="Century Gothic" w:hAnsi="Century Gothic"/>
+                <w:sz w:val="12"/>
+                <w:szCs w:val="12"/>
+              </w:rPr>
+              <w:t xml:space="preserve">600.00</w:t>
             </w:r>
           </w:p>
         </w:tc>
@@ -14839,15 +15441,15 @@
                 <w:sz w:val="12"/>
                 <w:szCs w:val="12"/>
               </w:rPr>
-              <w:t>$</w:t>
-            </w:r>
-            <w:r>
-              <w:rPr>
-                <w:rFonts w:ascii="Century Gothic" w:hAnsi="Century Gothic"/>
-                <w:sz w:val="12"/>
-                <w:szCs w:val="12"/>
-              </w:rPr>
-              <w:t xml:space="preserve">40.00</w:t>
+              <w:t xml:space="preserve">$</w:t>
+            </w:r>
+            <w:r>
+              <w:rPr>
+                <w:rFonts w:ascii="Century Gothic" w:hAnsi="Century Gothic"/>
+                <w:sz w:val="12"/>
+                <w:szCs w:val="12"/>
+              </w:rPr>
+              <w:t xml:space="preserve">96.00</w:t>
             </w:r>
           </w:p>
         </w:tc>
@@ -14876,7 +15478,7 @@
                 <w:sz w:val="12"/>
                 <w:szCs w:val="12"/>
               </w:rPr>
-              <w:t>$</w:t>
+              <w:t xml:space="preserve">$</w:t>
             </w:r>
             <w:r>
               <w:rPr>
@@ -14913,15 +15515,15 @@
                 <w:sz w:val="12"/>
                 <w:szCs w:val="12"/>
               </w:rPr>
-              <w:t>$</w:t>
-            </w:r>
-            <w:r>
-              <w:rPr>
-                <w:rFonts w:ascii="Century Gothic" w:hAnsi="Century Gothic"/>
-                <w:sz w:val="12"/>
-                <w:szCs w:val="12"/>
-              </w:rPr>
-              <w:t xml:space="preserve">790.00</w:t>
+              <w:t xml:space="preserve">$</w:t>
+            </w:r>
+            <w:r>
+              <w:rPr>
+                <w:rFonts w:ascii="Century Gothic" w:hAnsi="Century Gothic"/>
+                <w:sz w:val="12"/>
+                <w:szCs w:val="12"/>
+              </w:rPr>
+              <w:t xml:space="preserve">2,362.67</w:t>
             </w:r>
           </w:p>
         </w:tc>
@@ -14950,15 +15552,15 @@
                 <w:sz w:val="12"/>
                 <w:szCs w:val="12"/>
               </w:rPr>
-              <w:t>$</w:t>
-            </w:r>
-            <w:r>
-              <w:rPr>
-                <w:rFonts w:ascii="Century Gothic" w:hAnsi="Century Gothic"/>
-                <w:sz w:val="12"/>
-                <w:szCs w:val="12"/>
-              </w:rPr>
-              <w:t xml:space="preserve">3,950.00</w:t>
+              <w:t xml:space="preserve">$</w:t>
+            </w:r>
+            <w:r>
+              <w:rPr>
+                <w:rFonts w:ascii="Century Gothic" w:hAnsi="Century Gothic"/>
+                <w:sz w:val="12"/>
+                <w:szCs w:val="12"/>
+              </w:rPr>
+              <w:t xml:space="preserve">16,538.69</w:t>
             </w:r>
           </w:p>
         </w:tc>
@@ -15021,7 +15623,7 @@
                 <w:sz w:val="12"/>
                 <w:szCs w:val="12"/>
               </w:rPr>
-              <w:t xml:space="preserve">02-03-2020</w:t>
+              <w:t xml:space="preserve">16-11-2020</w:t>
             </w:r>
             <w:r>
               <w:rPr>
@@ -15066,15 +15668,15 @@
                 <w:sz w:val="12"/>
                 <w:szCs w:val="12"/>
               </w:rPr>
-              <w:t>$</w:t>
-            </w:r>
-            <w:r>
-              <w:rPr>
-                <w:rFonts w:ascii="Century Gothic" w:hAnsi="Century Gothic"/>
-                <w:sz w:val="12"/>
-                <w:szCs w:val="12"/>
-              </w:rPr>
-              <w:t xml:space="preserve">500.00</w:t>
+              <w:t xml:space="preserve">$</w:t>
+            </w:r>
+            <w:r>
+              <w:rPr>
+                <w:rFonts w:ascii="Century Gothic" w:hAnsi="Century Gothic"/>
+                <w:sz w:val="12"/>
+                <w:szCs w:val="12"/>
+              </w:rPr>
+              <w:t xml:space="preserve">1,666.67</w:t>
             </w:r>
           </w:p>
         </w:tc>
@@ -15103,15 +15705,15 @@
                 <w:sz w:val="12"/>
                 <w:szCs w:val="12"/>
               </w:rPr>
-              <w:t>$</w:t>
-            </w:r>
-            <w:r>
-              <w:rPr>
-                <w:rFonts w:ascii="Century Gothic" w:hAnsi="Century Gothic"/>
-                <w:sz w:val="12"/>
-                <w:szCs w:val="12"/>
-              </w:rPr>
-              <w:t xml:space="preserve">250.00</w:t>
+              <w:t xml:space="preserve">$</w:t>
+            </w:r>
+            <w:r>
+              <w:rPr>
+                <w:rFonts w:ascii="Century Gothic" w:hAnsi="Century Gothic"/>
+                <w:sz w:val="12"/>
+                <w:szCs w:val="12"/>
+              </w:rPr>
+              <w:t xml:space="preserve">600.00</w:t>
             </w:r>
           </w:p>
         </w:tc>
@@ -15140,15 +15742,15 @@
                 <w:sz w:val="12"/>
                 <w:szCs w:val="12"/>
               </w:rPr>
-              <w:t>$</w:t>
-            </w:r>
-            <w:r>
-              <w:rPr>
-                <w:rFonts w:ascii="Century Gothic" w:hAnsi="Century Gothic"/>
-                <w:sz w:val="12"/>
-                <w:szCs w:val="12"/>
-              </w:rPr>
-              <w:t xml:space="preserve">40.00</w:t>
+              <w:t xml:space="preserve">$</w:t>
+            </w:r>
+            <w:r>
+              <w:rPr>
+                <w:rFonts w:ascii="Century Gothic" w:hAnsi="Century Gothic"/>
+                <w:sz w:val="12"/>
+                <w:szCs w:val="12"/>
+              </w:rPr>
+              <w:t xml:space="preserve">96.00</w:t>
             </w:r>
           </w:p>
         </w:tc>
@@ -15177,7 +15779,7 @@
                 <w:sz w:val="12"/>
                 <w:szCs w:val="12"/>
               </w:rPr>
-              <w:t>$</w:t>
+              <w:t xml:space="preserve">$</w:t>
             </w:r>
             <w:r>
               <w:rPr>
@@ -15214,15 +15816,15 @@
                 <w:sz w:val="12"/>
                 <w:szCs w:val="12"/>
               </w:rPr>
-              <w:t>$</w:t>
-            </w:r>
-            <w:r>
-              <w:rPr>
-                <w:rFonts w:ascii="Century Gothic" w:hAnsi="Century Gothic"/>
-                <w:sz w:val="12"/>
-                <w:szCs w:val="12"/>
-              </w:rPr>
-              <w:t xml:space="preserve">790.00</w:t>
+              <w:t xml:space="preserve">$</w:t>
+            </w:r>
+            <w:r>
+              <w:rPr>
+                <w:rFonts w:ascii="Century Gothic" w:hAnsi="Century Gothic"/>
+                <w:sz w:val="12"/>
+                <w:szCs w:val="12"/>
+              </w:rPr>
+              <w:t xml:space="preserve">2,362.67</w:t>
             </w:r>
           </w:p>
         </w:tc>
@@ -15251,15 +15853,15 @@
                 <w:sz w:val="12"/>
                 <w:szCs w:val="12"/>
               </w:rPr>
-              <w:t>$</w:t>
-            </w:r>
-            <w:r>
-              <w:rPr>
-                <w:rFonts w:ascii="Century Gothic" w:hAnsi="Century Gothic"/>
-                <w:sz w:val="12"/>
-                <w:szCs w:val="12"/>
-              </w:rPr>
-              <w:t xml:space="preserve">3,160.00</w:t>
+              <w:t xml:space="preserve">$</w:t>
+            </w:r>
+            <w:r>
+              <w:rPr>
+                <w:rFonts w:ascii="Century Gothic" w:hAnsi="Century Gothic"/>
+                <w:sz w:val="12"/>
+                <w:szCs w:val="12"/>
+              </w:rPr>
+              <w:t xml:space="preserve">14,176.02</w:t>
             </w:r>
           </w:p>
         </w:tc>
@@ -15322,7 +15924,7 @@
                 <w:sz w:val="12"/>
                 <w:szCs w:val="12"/>
               </w:rPr>
-              <w:t xml:space="preserve">16-03-2020</w:t>
+              <w:t xml:space="preserve">01-12-2020</w:t>
             </w:r>
             <w:r>
               <w:rPr>
@@ -15367,15 +15969,15 @@
                 <w:sz w:val="12"/>
                 <w:szCs w:val="12"/>
               </w:rPr>
-              <w:t>$</w:t>
-            </w:r>
-            <w:r>
-              <w:rPr>
-                <w:rFonts w:ascii="Century Gothic" w:hAnsi="Century Gothic"/>
-                <w:sz w:val="12"/>
-                <w:szCs w:val="12"/>
-              </w:rPr>
-              <w:t xml:space="preserve">500.00</w:t>
+              <w:t xml:space="preserve">$</w:t>
+            </w:r>
+            <w:r>
+              <w:rPr>
+                <w:rFonts w:ascii="Century Gothic" w:hAnsi="Century Gothic"/>
+                <w:sz w:val="12"/>
+                <w:szCs w:val="12"/>
+              </w:rPr>
+              <w:t xml:space="preserve">1,666.67</w:t>
             </w:r>
           </w:p>
         </w:tc>
@@ -15404,15 +16006,15 @@
                 <w:sz w:val="12"/>
                 <w:szCs w:val="12"/>
               </w:rPr>
-              <w:t>$</w:t>
-            </w:r>
-            <w:r>
-              <w:rPr>
-                <w:rFonts w:ascii="Century Gothic" w:hAnsi="Century Gothic"/>
-                <w:sz w:val="12"/>
-                <w:szCs w:val="12"/>
-              </w:rPr>
-              <w:t xml:space="preserve">250.00</w:t>
+              <w:t xml:space="preserve">$</w:t>
+            </w:r>
+            <w:r>
+              <w:rPr>
+                <w:rFonts w:ascii="Century Gothic" w:hAnsi="Century Gothic"/>
+                <w:sz w:val="12"/>
+                <w:szCs w:val="12"/>
+              </w:rPr>
+              <w:t xml:space="preserve">600.00</w:t>
             </w:r>
           </w:p>
         </w:tc>
@@ -15441,15 +16043,15 @@
                 <w:sz w:val="12"/>
                 <w:szCs w:val="12"/>
               </w:rPr>
-              <w:t>$</w:t>
-            </w:r>
-            <w:r>
-              <w:rPr>
-                <w:rFonts w:ascii="Century Gothic" w:hAnsi="Century Gothic"/>
-                <w:sz w:val="12"/>
-                <w:szCs w:val="12"/>
-              </w:rPr>
-              <w:t xml:space="preserve">40.00</w:t>
+              <w:t xml:space="preserve">$</w:t>
+            </w:r>
+            <w:r>
+              <w:rPr>
+                <w:rFonts w:ascii="Century Gothic" w:hAnsi="Century Gothic"/>
+                <w:sz w:val="12"/>
+                <w:szCs w:val="12"/>
+              </w:rPr>
+              <w:t xml:space="preserve">96.00</w:t>
             </w:r>
           </w:p>
         </w:tc>
@@ -15478,7 +16080,7 @@
                 <w:sz w:val="12"/>
                 <w:szCs w:val="12"/>
               </w:rPr>
-              <w:t>$</w:t>
+              <w:t xml:space="preserve">$</w:t>
             </w:r>
             <w:r>
               <w:rPr>
@@ -15515,15 +16117,15 @@
                 <w:sz w:val="12"/>
                 <w:szCs w:val="12"/>
               </w:rPr>
-              <w:t>$</w:t>
-            </w:r>
-            <w:r>
-              <w:rPr>
-                <w:rFonts w:ascii="Century Gothic" w:hAnsi="Century Gothic"/>
-                <w:sz w:val="12"/>
-                <w:szCs w:val="12"/>
-              </w:rPr>
-              <w:t xml:space="preserve">790.00</w:t>
+              <w:t xml:space="preserve">$</w:t>
+            </w:r>
+            <w:r>
+              <w:rPr>
+                <w:rFonts w:ascii="Century Gothic" w:hAnsi="Century Gothic"/>
+                <w:sz w:val="12"/>
+                <w:szCs w:val="12"/>
+              </w:rPr>
+              <w:t xml:space="preserve">2,362.67</w:t>
             </w:r>
           </w:p>
         </w:tc>
@@ -15552,15 +16154,15 @@
                 <w:sz w:val="12"/>
                 <w:szCs w:val="12"/>
               </w:rPr>
-              <w:t>$</w:t>
-            </w:r>
-            <w:r>
-              <w:rPr>
-                <w:rFonts w:ascii="Century Gothic" w:hAnsi="Century Gothic"/>
-                <w:sz w:val="12"/>
-                <w:szCs w:val="12"/>
-              </w:rPr>
-              <w:t xml:space="preserve">2,370.00</w:t>
+              <w:t xml:space="preserve">$</w:t>
+            </w:r>
+            <w:r>
+              <w:rPr>
+                <w:rFonts w:ascii="Century Gothic" w:hAnsi="Century Gothic"/>
+                <w:sz w:val="12"/>
+                <w:szCs w:val="12"/>
+              </w:rPr>
+              <w:t xml:space="preserve">11,813.35</w:t>
             </w:r>
           </w:p>
         </w:tc>
@@ -15623,7 +16225,7 @@
                 <w:sz w:val="12"/>
                 <w:szCs w:val="12"/>
               </w:rPr>
-              <w:t xml:space="preserve">01-04-2020</w:t>
+              <w:t xml:space="preserve">16-12-2020</w:t>
             </w:r>
             <w:r>
               <w:rPr>
@@ -15668,15 +16270,15 @@
                 <w:sz w:val="12"/>
                 <w:szCs w:val="12"/>
               </w:rPr>
-              <w:t>$</w:t>
-            </w:r>
-            <w:r>
-              <w:rPr>
-                <w:rFonts w:ascii="Century Gothic" w:hAnsi="Century Gothic"/>
-                <w:sz w:val="12"/>
-                <w:szCs w:val="12"/>
-              </w:rPr>
-              <w:t xml:space="preserve">500.00</w:t>
+              <w:t xml:space="preserve">$</w:t>
+            </w:r>
+            <w:r>
+              <w:rPr>
+                <w:rFonts w:ascii="Century Gothic" w:hAnsi="Century Gothic"/>
+                <w:sz w:val="12"/>
+                <w:szCs w:val="12"/>
+              </w:rPr>
+              <w:t xml:space="preserve">1,666.67</w:t>
             </w:r>
           </w:p>
         </w:tc>
@@ -15705,15 +16307,15 @@
                 <w:sz w:val="12"/>
                 <w:szCs w:val="12"/>
               </w:rPr>
-              <w:t>$</w:t>
-            </w:r>
-            <w:r>
-              <w:rPr>
-                <w:rFonts w:ascii="Century Gothic" w:hAnsi="Century Gothic"/>
-                <w:sz w:val="12"/>
-                <w:szCs w:val="12"/>
-              </w:rPr>
-              <w:t xml:space="preserve">250.00</w:t>
+              <w:t xml:space="preserve">$</w:t>
+            </w:r>
+            <w:r>
+              <w:rPr>
+                <w:rFonts w:ascii="Century Gothic" w:hAnsi="Century Gothic"/>
+                <w:sz w:val="12"/>
+                <w:szCs w:val="12"/>
+              </w:rPr>
+              <w:t xml:space="preserve">600.00</w:t>
             </w:r>
           </w:p>
         </w:tc>
@@ -15742,15 +16344,15 @@
                 <w:sz w:val="12"/>
                 <w:szCs w:val="12"/>
               </w:rPr>
-              <w:t>$</w:t>
-            </w:r>
-            <w:r>
-              <w:rPr>
-                <w:rFonts w:ascii="Century Gothic" w:hAnsi="Century Gothic"/>
-                <w:sz w:val="12"/>
-                <w:szCs w:val="12"/>
-              </w:rPr>
-              <w:t xml:space="preserve">40.00</w:t>
+              <w:t xml:space="preserve">$</w:t>
+            </w:r>
+            <w:r>
+              <w:rPr>
+                <w:rFonts w:ascii="Century Gothic" w:hAnsi="Century Gothic"/>
+                <w:sz w:val="12"/>
+                <w:szCs w:val="12"/>
+              </w:rPr>
+              <w:t xml:space="preserve">96.00</w:t>
             </w:r>
           </w:p>
         </w:tc>
@@ -15779,7 +16381,7 @@
                 <w:sz w:val="12"/>
                 <w:szCs w:val="12"/>
               </w:rPr>
-              <w:t>$</w:t>
+              <w:t xml:space="preserve">$</w:t>
             </w:r>
             <w:r>
               <w:rPr>
@@ -15816,15 +16418,15 @@
                 <w:sz w:val="12"/>
                 <w:szCs w:val="12"/>
               </w:rPr>
-              <w:t>$</w:t>
-            </w:r>
-            <w:r>
-              <w:rPr>
-                <w:rFonts w:ascii="Century Gothic" w:hAnsi="Century Gothic"/>
-                <w:sz w:val="12"/>
-                <w:szCs w:val="12"/>
-              </w:rPr>
-              <w:t xml:space="preserve">790.00</w:t>
+              <w:t xml:space="preserve">$</w:t>
+            </w:r>
+            <w:r>
+              <w:rPr>
+                <w:rFonts w:ascii="Century Gothic" w:hAnsi="Century Gothic"/>
+                <w:sz w:val="12"/>
+                <w:szCs w:val="12"/>
+              </w:rPr>
+              <w:t xml:space="preserve">2,362.67</w:t>
             </w:r>
           </w:p>
         </w:tc>
@@ -15853,15 +16455,15 @@
                 <w:sz w:val="12"/>
                 <w:szCs w:val="12"/>
               </w:rPr>
-              <w:t>$</w:t>
-            </w:r>
-            <w:r>
-              <w:rPr>
-                <w:rFonts w:ascii="Century Gothic" w:hAnsi="Century Gothic"/>
-                <w:sz w:val="12"/>
-                <w:szCs w:val="12"/>
-              </w:rPr>
-              <w:t xml:space="preserve">1,580.00</w:t>
+              <w:t xml:space="preserve">$</w:t>
+            </w:r>
+            <w:r>
+              <w:rPr>
+                <w:rFonts w:ascii="Century Gothic" w:hAnsi="Century Gothic"/>
+                <w:sz w:val="12"/>
+                <w:szCs w:val="12"/>
+              </w:rPr>
+              <w:t xml:space="preserve">9,450.68</w:t>
             </w:r>
           </w:p>
         </w:tc>
@@ -15924,7 +16526,7 @@
                 <w:sz w:val="12"/>
                 <w:szCs w:val="12"/>
               </w:rPr>
-              <w:t xml:space="preserve">16-04-2020</w:t>
+              <w:t xml:space="preserve">01-01-2021</w:t>
             </w:r>
             <w:r>
               <w:rPr>
@@ -15969,15 +16571,15 @@
                 <w:sz w:val="12"/>
                 <w:szCs w:val="12"/>
               </w:rPr>
-              <w:t>$</w:t>
-            </w:r>
-            <w:r>
-              <w:rPr>
-                <w:rFonts w:ascii="Century Gothic" w:hAnsi="Century Gothic"/>
-                <w:sz w:val="12"/>
-                <w:szCs w:val="12"/>
-              </w:rPr>
-              <w:t xml:space="preserve">500.00</w:t>
+              <w:t xml:space="preserve">$</w:t>
+            </w:r>
+            <w:r>
+              <w:rPr>
+                <w:rFonts w:ascii="Century Gothic" w:hAnsi="Century Gothic"/>
+                <w:sz w:val="12"/>
+                <w:szCs w:val="12"/>
+              </w:rPr>
+              <w:t xml:space="preserve">1,666.67</w:t>
             </w:r>
           </w:p>
         </w:tc>
@@ -16006,15 +16608,15 @@
                 <w:sz w:val="12"/>
                 <w:szCs w:val="12"/>
               </w:rPr>
-              <w:t>$</w:t>
-            </w:r>
-            <w:r>
-              <w:rPr>
-                <w:rFonts w:ascii="Century Gothic" w:hAnsi="Century Gothic"/>
-                <w:sz w:val="12"/>
-                <w:szCs w:val="12"/>
-              </w:rPr>
-              <w:t xml:space="preserve">250.00</w:t>
+              <w:t xml:space="preserve">$</w:t>
+            </w:r>
+            <w:r>
+              <w:rPr>
+                <w:rFonts w:ascii="Century Gothic" w:hAnsi="Century Gothic"/>
+                <w:sz w:val="12"/>
+                <w:szCs w:val="12"/>
+              </w:rPr>
+              <w:t xml:space="preserve">600.00</w:t>
             </w:r>
           </w:p>
         </w:tc>
@@ -16043,15 +16645,15 @@
                 <w:sz w:val="12"/>
                 <w:szCs w:val="12"/>
               </w:rPr>
-              <w:t>$</w:t>
-            </w:r>
-            <w:r>
-              <w:rPr>
-                <w:rFonts w:ascii="Century Gothic" w:hAnsi="Century Gothic"/>
-                <w:sz w:val="12"/>
-                <w:szCs w:val="12"/>
-              </w:rPr>
-              <w:t xml:space="preserve">40.00</w:t>
+              <w:t xml:space="preserve">$</w:t>
+            </w:r>
+            <w:r>
+              <w:rPr>
+                <w:rFonts w:ascii="Century Gothic" w:hAnsi="Century Gothic"/>
+                <w:sz w:val="12"/>
+                <w:szCs w:val="12"/>
+              </w:rPr>
+              <w:t xml:space="preserve">96.00</w:t>
             </w:r>
           </w:p>
         </w:tc>
@@ -16080,7 +16682,7 @@
                 <w:sz w:val="12"/>
                 <w:szCs w:val="12"/>
               </w:rPr>
-              <w:t>$</w:t>
+              <w:t xml:space="preserve">$</w:t>
             </w:r>
             <w:r>
               <w:rPr>
@@ -16117,15 +16719,15 @@
                 <w:sz w:val="12"/>
                 <w:szCs w:val="12"/>
               </w:rPr>
-              <w:t>$</w:t>
-            </w:r>
-            <w:r>
-              <w:rPr>
-                <w:rFonts w:ascii="Century Gothic" w:hAnsi="Century Gothic"/>
-                <w:sz w:val="12"/>
-                <w:szCs w:val="12"/>
-              </w:rPr>
-              <w:t xml:space="preserve">790.00</w:t>
+              <w:t xml:space="preserve">$</w:t>
+            </w:r>
+            <w:r>
+              <w:rPr>
+                <w:rFonts w:ascii="Century Gothic" w:hAnsi="Century Gothic"/>
+                <w:sz w:val="12"/>
+                <w:szCs w:val="12"/>
+              </w:rPr>
+              <w:t xml:space="preserve">2,362.67</w:t>
             </w:r>
           </w:p>
         </w:tc>
@@ -16154,15 +16756,617 @@
                 <w:sz w:val="12"/>
                 <w:szCs w:val="12"/>
               </w:rPr>
-              <w:t>$</w:t>
-            </w:r>
-            <w:r>
-              <w:rPr>
-                <w:rFonts w:ascii="Century Gothic" w:hAnsi="Century Gothic"/>
-                <w:sz w:val="12"/>
-                <w:szCs w:val="12"/>
-              </w:rPr>
-              <w:t xml:space="preserve">790.00</w:t>
+              <w:t xml:space="preserve">$</w:t>
+            </w:r>
+            <w:r>
+              <w:rPr>
+                <w:rFonts w:ascii="Century Gothic" w:hAnsi="Century Gothic"/>
+                <w:sz w:val="12"/>
+                <w:szCs w:val="12"/>
+              </w:rPr>
+              <w:t xml:space="preserve">7,088.01</w:t>
+            </w:r>
+          </w:p>
+        </w:tc>
+      </w:tr>
+      <w:tr>
+        <w:trPr>
+          <w:trHeight w:val="72"/>
+        </w:trPr>
+        <w:tc>
+          <w:tcPr>
+            <w:tcW w:w="1188" w:type="dxa"/>
+          </w:tcPr>
+          <w:p>
+            <w:pPr>
+              <w:keepNext/>
+              <w:keepLines/>
+              <w:tabs>
+                <w:tab w:val="right" w:leader="hyphen" w:pos="9072"/>
+              </w:tabs>
+              <w:ind w:right="-232"/>
+              <w:jc w:val="center"/>
+              <w:rPr>
+                <w:rFonts w:ascii="Century Gothic" w:hAnsi="Century Gothic"/>
+                <w:sz w:val="12"/>
+                <w:szCs w:val="12"/>
+              </w:rPr>
+            </w:pPr>
+            <w:r>
+              <w:rPr>
+                <w:rFonts w:ascii="Century Gothic" w:hAnsi="Century Gothic"/>
+                <w:sz w:val="12"/>
+                <w:szCs w:val="12"/>
+              </w:rPr>
+              <w:t xml:space="preserve">11</w:t>
+            </w:r>
+          </w:p>
+        </w:tc>
+        <w:tc>
+          <w:tcPr>
+            <w:tcW w:w="1632" w:type="dxa"/>
+          </w:tcPr>
+          <w:p>
+            <w:pPr>
+              <w:keepNext/>
+              <w:keepLines/>
+              <w:tabs>
+                <w:tab w:val="right" w:leader="hyphen" w:pos="9072"/>
+              </w:tabs>
+              <w:ind w:right="-232"/>
+              <w:jc w:val="center"/>
+              <w:rPr>
+                <w:rFonts w:ascii="Century Gothic" w:hAnsi="Century Gothic"/>
+                <w:sz w:val="12"/>
+                <w:szCs w:val="12"/>
+              </w:rPr>
+            </w:pPr>
+            <w:r>
+              <w:rPr>
+                <w:rFonts w:ascii="Century Gothic" w:hAnsi="Century Gothic"/>
+                <w:sz w:val="12"/>
+                <w:szCs w:val="12"/>
+              </w:rPr>
+              <w:t xml:space="preserve">16-01-2021</w:t>
+            </w:r>
+            <w:r>
+              <w:rPr>
+                <w:rFonts w:ascii="Century Gothic" w:hAnsi="Century Gothic"/>
+                <w:sz w:val="12"/>
+                <w:szCs w:val="12"/>
+              </w:rPr>
+              <w:t/>
+            </w:r>
+            <w:r>
+              <w:rPr>
+                <w:rFonts w:ascii="Century Gothic" w:hAnsi="Century Gothic"/>
+                <w:sz w:val="12"/>
+                <w:szCs w:val="12"/>
+              </w:rPr>
+              <w:t/>
+            </w:r>
+          </w:p>
+        </w:tc>
+        <w:tc>
+          <w:tcPr>
+            <w:tcW w:w="984" w:type="dxa"/>
+          </w:tcPr>
+          <w:p>
+            <w:pPr>
+              <w:keepNext/>
+              <w:keepLines/>
+              <w:tabs>
+                <w:tab w:val="right" w:leader="hyphen" w:pos="9072"/>
+              </w:tabs>
+              <w:ind w:right="-232"/>
+              <w:jc w:val="center"/>
+              <w:rPr>
+                <w:rFonts w:ascii="Century Gothic" w:hAnsi="Century Gothic"/>
+                <w:sz w:val="12"/>
+                <w:szCs w:val="12"/>
+              </w:rPr>
+            </w:pPr>
+            <w:r>
+              <w:rPr>
+                <w:rFonts w:ascii="Century Gothic" w:hAnsi="Century Gothic"/>
+                <w:sz w:val="12"/>
+                <w:szCs w:val="12"/>
+              </w:rPr>
+              <w:t xml:space="preserve">$</w:t>
+            </w:r>
+            <w:r>
+              <w:rPr>
+                <w:rFonts w:ascii="Century Gothic" w:hAnsi="Century Gothic"/>
+                <w:sz w:val="12"/>
+                <w:szCs w:val="12"/>
+              </w:rPr>
+              <w:t xml:space="preserve">1,666.67</w:t>
+            </w:r>
+          </w:p>
+        </w:tc>
+        <w:tc>
+          <w:tcPr>
+            <w:tcW w:w="980" w:type="dxa"/>
+          </w:tcPr>
+          <w:p>
+            <w:pPr>
+              <w:keepNext/>
+              <w:keepLines/>
+              <w:tabs>
+                <w:tab w:val="right" w:leader="hyphen" w:pos="9072"/>
+              </w:tabs>
+              <w:ind w:right="-232"/>
+              <w:jc w:val="center"/>
+              <w:rPr>
+                <w:rFonts w:ascii="Century Gothic" w:hAnsi="Century Gothic"/>
+                <w:sz w:val="12"/>
+                <w:szCs w:val="12"/>
+              </w:rPr>
+            </w:pPr>
+            <w:r>
+              <w:rPr>
+                <w:rFonts w:ascii="Century Gothic" w:hAnsi="Century Gothic"/>
+                <w:sz w:val="12"/>
+                <w:szCs w:val="12"/>
+              </w:rPr>
+              <w:t xml:space="preserve">$</w:t>
+            </w:r>
+            <w:r>
+              <w:rPr>
+                <w:rFonts w:ascii="Century Gothic" w:hAnsi="Century Gothic"/>
+                <w:sz w:val="12"/>
+                <w:szCs w:val="12"/>
+              </w:rPr>
+              <w:t xml:space="preserve">600.00</w:t>
+            </w:r>
+          </w:p>
+        </w:tc>
+        <w:tc>
+          <w:tcPr>
+            <w:tcW w:w="966" w:type="dxa"/>
+          </w:tcPr>
+          <w:p>
+            <w:pPr>
+              <w:keepNext/>
+              <w:keepLines/>
+              <w:tabs>
+                <w:tab w:val="right" w:leader="hyphen" w:pos="9072"/>
+              </w:tabs>
+              <w:ind w:right="-232"/>
+              <w:jc w:val="center"/>
+              <w:rPr>
+                <w:rFonts w:ascii="Century Gothic" w:hAnsi="Century Gothic"/>
+                <w:sz w:val="12"/>
+                <w:szCs w:val="12"/>
+              </w:rPr>
+            </w:pPr>
+            <w:r>
+              <w:rPr>
+                <w:rFonts w:ascii="Century Gothic" w:hAnsi="Century Gothic"/>
+                <w:sz w:val="12"/>
+                <w:szCs w:val="12"/>
+              </w:rPr>
+              <w:t xml:space="preserve">$</w:t>
+            </w:r>
+            <w:r>
+              <w:rPr>
+                <w:rFonts w:ascii="Century Gothic" w:hAnsi="Century Gothic"/>
+                <w:sz w:val="12"/>
+                <w:szCs w:val="12"/>
+              </w:rPr>
+              <w:t xml:space="preserve">96.00</w:t>
+            </w:r>
+          </w:p>
+        </w:tc>
+        <w:tc>
+          <w:tcPr>
+            <w:tcW w:w="1301" w:type="dxa"/>
+          </w:tcPr>
+          <w:p>
+            <w:pPr>
+              <w:keepNext/>
+              <w:keepLines/>
+              <w:tabs>
+                <w:tab w:val="right" w:leader="hyphen" w:pos="9072"/>
+              </w:tabs>
+              <w:ind w:right="-232"/>
+              <w:jc w:val="center"/>
+              <w:rPr>
+                <w:rFonts w:ascii="Century Gothic" w:hAnsi="Century Gothic"/>
+                <w:sz w:val="12"/>
+                <w:szCs w:val="12"/>
+              </w:rPr>
+            </w:pPr>
+            <w:r>
+              <w:rPr>
+                <w:rFonts w:ascii="Century Gothic" w:hAnsi="Century Gothic"/>
+                <w:sz w:val="12"/>
+                <w:szCs w:val="12"/>
+              </w:rPr>
+              <w:t xml:space="preserve">$</w:t>
+            </w:r>
+            <w:r>
+              <w:rPr>
+                <w:rFonts w:ascii="Century Gothic" w:hAnsi="Century Gothic"/>
+                <w:sz w:val="12"/>
+                <w:szCs w:val="12"/>
+              </w:rPr>
+              <w:t xml:space="preserve">0.00</w:t>
+            </w:r>
+          </w:p>
+        </w:tc>
+        <w:tc>
+          <w:tcPr>
+            <w:tcW w:w="1053" w:type="dxa"/>
+          </w:tcPr>
+          <w:p>
+            <w:pPr>
+              <w:keepNext/>
+              <w:keepLines/>
+              <w:tabs>
+                <w:tab w:val="right" w:leader="hyphen" w:pos="9072"/>
+              </w:tabs>
+              <w:ind w:right="-232"/>
+              <w:jc w:val="center"/>
+              <w:rPr>
+                <w:rFonts w:ascii="Century Gothic" w:hAnsi="Century Gothic"/>
+                <w:sz w:val="12"/>
+                <w:szCs w:val="12"/>
+              </w:rPr>
+            </w:pPr>
+            <w:r>
+              <w:rPr>
+                <w:rFonts w:ascii="Century Gothic" w:hAnsi="Century Gothic"/>
+                <w:sz w:val="12"/>
+                <w:szCs w:val="12"/>
+              </w:rPr>
+              <w:t xml:space="preserve">$</w:t>
+            </w:r>
+            <w:r>
+              <w:rPr>
+                <w:rFonts w:ascii="Century Gothic" w:hAnsi="Century Gothic"/>
+                <w:sz w:val="12"/>
+                <w:szCs w:val="12"/>
+              </w:rPr>
+              <w:t xml:space="preserve">2,362.67</w:t>
+            </w:r>
+          </w:p>
+        </w:tc>
+        <w:tc>
+          <w:tcPr>
+            <w:tcW w:w="950" w:type="dxa"/>
+          </w:tcPr>
+          <w:p>
+            <w:pPr>
+              <w:keepNext/>
+              <w:keepLines/>
+              <w:tabs>
+                <w:tab w:val="right" w:leader="hyphen" w:pos="9072"/>
+              </w:tabs>
+              <w:ind w:right="-232"/>
+              <w:jc w:val="center"/>
+              <w:rPr>
+                <w:rFonts w:ascii="Century Gothic" w:hAnsi="Century Gothic"/>
+                <w:sz w:val="12"/>
+                <w:szCs w:val="12"/>
+              </w:rPr>
+            </w:pPr>
+            <w:r>
+              <w:rPr>
+                <w:rFonts w:ascii="Century Gothic" w:hAnsi="Century Gothic"/>
+                <w:sz w:val="12"/>
+                <w:szCs w:val="12"/>
+              </w:rPr>
+              <w:t xml:space="preserve">$</w:t>
+            </w:r>
+            <w:r>
+              <w:rPr>
+                <w:rFonts w:ascii="Century Gothic" w:hAnsi="Century Gothic"/>
+                <w:sz w:val="12"/>
+                <w:szCs w:val="12"/>
+              </w:rPr>
+              <w:t xml:space="preserve">4,725.34</w:t>
+            </w:r>
+          </w:p>
+        </w:tc>
+      </w:tr>
+      <w:tr>
+        <w:trPr>
+          <w:trHeight w:val="72"/>
+        </w:trPr>
+        <w:tc>
+          <w:tcPr>
+            <w:tcW w:w="1188" w:type="dxa"/>
+          </w:tcPr>
+          <w:p>
+            <w:pPr>
+              <w:keepNext/>
+              <w:keepLines/>
+              <w:tabs>
+                <w:tab w:val="right" w:leader="hyphen" w:pos="9072"/>
+              </w:tabs>
+              <w:ind w:right="-232"/>
+              <w:jc w:val="center"/>
+              <w:rPr>
+                <w:rFonts w:ascii="Century Gothic" w:hAnsi="Century Gothic"/>
+                <w:sz w:val="12"/>
+                <w:szCs w:val="12"/>
+              </w:rPr>
+            </w:pPr>
+            <w:r>
+              <w:rPr>
+                <w:rFonts w:ascii="Century Gothic" w:hAnsi="Century Gothic"/>
+                <w:sz w:val="12"/>
+                <w:szCs w:val="12"/>
+              </w:rPr>
+              <w:t xml:space="preserve">12</w:t>
+            </w:r>
+          </w:p>
+        </w:tc>
+        <w:tc>
+          <w:tcPr>
+            <w:tcW w:w="1632" w:type="dxa"/>
+          </w:tcPr>
+          <w:p>
+            <w:pPr>
+              <w:keepNext/>
+              <w:keepLines/>
+              <w:tabs>
+                <w:tab w:val="right" w:leader="hyphen" w:pos="9072"/>
+              </w:tabs>
+              <w:ind w:right="-232"/>
+              <w:jc w:val="center"/>
+              <w:rPr>
+                <w:rFonts w:ascii="Century Gothic" w:hAnsi="Century Gothic"/>
+                <w:sz w:val="12"/>
+                <w:szCs w:val="12"/>
+              </w:rPr>
+            </w:pPr>
+            <w:r>
+              <w:rPr>
+                <w:rFonts w:ascii="Century Gothic" w:hAnsi="Century Gothic"/>
+                <w:sz w:val="12"/>
+                <w:szCs w:val="12"/>
+              </w:rPr>
+              <w:t xml:space="preserve">01-02-2021</w:t>
+            </w:r>
+            <w:r>
+              <w:rPr>
+                <w:rFonts w:ascii="Century Gothic" w:hAnsi="Century Gothic"/>
+                <w:sz w:val="12"/>
+                <w:szCs w:val="12"/>
+              </w:rPr>
+              <w:t/>
+            </w:r>
+            <w:r>
+              <w:rPr>
+                <w:rFonts w:ascii="Century Gothic" w:hAnsi="Century Gothic"/>
+                <w:sz w:val="12"/>
+                <w:szCs w:val="12"/>
+              </w:rPr>
+              <w:t/>
+            </w:r>
+          </w:p>
+        </w:tc>
+        <w:tc>
+          <w:tcPr>
+            <w:tcW w:w="984" w:type="dxa"/>
+          </w:tcPr>
+          <w:p>
+            <w:pPr>
+              <w:keepNext/>
+              <w:keepLines/>
+              <w:tabs>
+                <w:tab w:val="right" w:leader="hyphen" w:pos="9072"/>
+              </w:tabs>
+              <w:ind w:right="-232"/>
+              <w:jc w:val="center"/>
+              <w:rPr>
+                <w:rFonts w:ascii="Century Gothic" w:hAnsi="Century Gothic"/>
+                <w:sz w:val="12"/>
+                <w:szCs w:val="12"/>
+              </w:rPr>
+            </w:pPr>
+            <w:r>
+              <w:rPr>
+                <w:rFonts w:ascii="Century Gothic" w:hAnsi="Century Gothic"/>
+                <w:sz w:val="12"/>
+                <w:szCs w:val="12"/>
+              </w:rPr>
+              <w:t xml:space="preserve">$</w:t>
+            </w:r>
+            <w:r>
+              <w:rPr>
+                <w:rFonts w:ascii="Century Gothic" w:hAnsi="Century Gothic"/>
+                <w:sz w:val="12"/>
+                <w:szCs w:val="12"/>
+              </w:rPr>
+              <w:t xml:space="preserve">1,666.67</w:t>
+            </w:r>
+          </w:p>
+        </w:tc>
+        <w:tc>
+          <w:tcPr>
+            <w:tcW w:w="980" w:type="dxa"/>
+          </w:tcPr>
+          <w:p>
+            <w:pPr>
+              <w:keepNext/>
+              <w:keepLines/>
+              <w:tabs>
+                <w:tab w:val="right" w:leader="hyphen" w:pos="9072"/>
+              </w:tabs>
+              <w:ind w:right="-232"/>
+              <w:jc w:val="center"/>
+              <w:rPr>
+                <w:rFonts w:ascii="Century Gothic" w:hAnsi="Century Gothic"/>
+                <w:sz w:val="12"/>
+                <w:szCs w:val="12"/>
+              </w:rPr>
+            </w:pPr>
+            <w:r>
+              <w:rPr>
+                <w:rFonts w:ascii="Century Gothic" w:hAnsi="Century Gothic"/>
+                <w:sz w:val="12"/>
+                <w:szCs w:val="12"/>
+              </w:rPr>
+              <w:t xml:space="preserve">$</w:t>
+            </w:r>
+            <w:r>
+              <w:rPr>
+                <w:rFonts w:ascii="Century Gothic" w:hAnsi="Century Gothic"/>
+                <w:sz w:val="12"/>
+                <w:szCs w:val="12"/>
+              </w:rPr>
+              <w:t xml:space="preserve">600.00</w:t>
+            </w:r>
+          </w:p>
+        </w:tc>
+        <w:tc>
+          <w:tcPr>
+            <w:tcW w:w="966" w:type="dxa"/>
+          </w:tcPr>
+          <w:p>
+            <w:pPr>
+              <w:keepNext/>
+              <w:keepLines/>
+              <w:tabs>
+                <w:tab w:val="right" w:leader="hyphen" w:pos="9072"/>
+              </w:tabs>
+              <w:ind w:right="-232"/>
+              <w:jc w:val="center"/>
+              <w:rPr>
+                <w:rFonts w:ascii="Century Gothic" w:hAnsi="Century Gothic"/>
+                <w:sz w:val="12"/>
+                <w:szCs w:val="12"/>
+              </w:rPr>
+            </w:pPr>
+            <w:r>
+              <w:rPr>
+                <w:rFonts w:ascii="Century Gothic" w:hAnsi="Century Gothic"/>
+                <w:sz w:val="12"/>
+                <w:szCs w:val="12"/>
+              </w:rPr>
+              <w:t xml:space="preserve">$</w:t>
+            </w:r>
+            <w:r>
+              <w:rPr>
+                <w:rFonts w:ascii="Century Gothic" w:hAnsi="Century Gothic"/>
+                <w:sz w:val="12"/>
+                <w:szCs w:val="12"/>
+              </w:rPr>
+              <w:t xml:space="preserve">96.00</w:t>
+            </w:r>
+          </w:p>
+        </w:tc>
+        <w:tc>
+          <w:tcPr>
+            <w:tcW w:w="1301" w:type="dxa"/>
+          </w:tcPr>
+          <w:p>
+            <w:pPr>
+              <w:keepNext/>
+              <w:keepLines/>
+              <w:tabs>
+                <w:tab w:val="right" w:leader="hyphen" w:pos="9072"/>
+              </w:tabs>
+              <w:ind w:right="-232"/>
+              <w:jc w:val="center"/>
+              <w:rPr>
+                <w:rFonts w:ascii="Century Gothic" w:hAnsi="Century Gothic"/>
+                <w:sz w:val="12"/>
+                <w:szCs w:val="12"/>
+              </w:rPr>
+            </w:pPr>
+            <w:r>
+              <w:rPr>
+                <w:rFonts w:ascii="Century Gothic" w:hAnsi="Century Gothic"/>
+                <w:sz w:val="12"/>
+                <w:szCs w:val="12"/>
+              </w:rPr>
+              <w:t xml:space="preserve">$</w:t>
+            </w:r>
+            <w:r>
+              <w:rPr>
+                <w:rFonts w:ascii="Century Gothic" w:hAnsi="Century Gothic"/>
+                <w:sz w:val="12"/>
+                <w:szCs w:val="12"/>
+              </w:rPr>
+              <w:t xml:space="preserve">0.00</w:t>
+            </w:r>
+          </w:p>
+        </w:tc>
+        <w:tc>
+          <w:tcPr>
+            <w:tcW w:w="1053" w:type="dxa"/>
+          </w:tcPr>
+          <w:p>
+            <w:pPr>
+              <w:keepNext/>
+              <w:keepLines/>
+              <w:tabs>
+                <w:tab w:val="right" w:leader="hyphen" w:pos="9072"/>
+              </w:tabs>
+              <w:ind w:right="-232"/>
+              <w:jc w:val="center"/>
+              <w:rPr>
+                <w:rFonts w:ascii="Century Gothic" w:hAnsi="Century Gothic"/>
+                <w:sz w:val="12"/>
+                <w:szCs w:val="12"/>
+              </w:rPr>
+            </w:pPr>
+            <w:r>
+              <w:rPr>
+                <w:rFonts w:ascii="Century Gothic" w:hAnsi="Century Gothic"/>
+                <w:sz w:val="12"/>
+                <w:szCs w:val="12"/>
+              </w:rPr>
+              <w:t xml:space="preserve">$</w:t>
+            </w:r>
+            <w:r>
+              <w:rPr>
+                <w:rFonts w:ascii="Century Gothic" w:hAnsi="Century Gothic"/>
+                <w:sz w:val="12"/>
+                <w:szCs w:val="12"/>
+              </w:rPr>
+              <w:t xml:space="preserve">2,362.67</w:t>
+            </w:r>
+          </w:p>
+        </w:tc>
+        <w:tc>
+          <w:tcPr>
+            <w:tcW w:w="950" w:type="dxa"/>
+          </w:tcPr>
+          <w:p>
+            <w:pPr>
+              <w:keepNext/>
+              <w:keepLines/>
+              <w:tabs>
+                <w:tab w:val="right" w:leader="hyphen" w:pos="9072"/>
+              </w:tabs>
+              <w:ind w:right="-232"/>
+              <w:jc w:val="center"/>
+              <w:rPr>
+                <w:rFonts w:ascii="Century Gothic" w:hAnsi="Century Gothic"/>
+                <w:sz w:val="12"/>
+                <w:szCs w:val="12"/>
+              </w:rPr>
+            </w:pPr>
+            <w:r>
+              <w:rPr>
+                <w:rFonts w:ascii="Century Gothic" w:hAnsi="Century Gothic"/>
+                <w:sz w:val="12"/>
+                <w:szCs w:val="12"/>
+              </w:rPr>
+              <w:t xml:space="preserve">$</w:t>
+            </w:r>
+            <w:r>
+              <w:rPr>
+                <w:rFonts w:ascii="Century Gothic" w:hAnsi="Century Gothic"/>
+                <w:sz w:val="12"/>
+                <w:szCs w:val="12"/>
+              </w:rPr>
+              <w:t xml:space="preserve">2,362.67</w:t>
             </w:r>
           </w:p>
         </w:tc>
@@ -16551,7 +17755,7 @@
           <w:sz w:val="12"/>
           <w:szCs w:val="12"/>
         </w:rPr>
-        <w:t xml:space="preserve">16 DE NOVIEMBRE  DEL 2019</w:t>
+        <w:t xml:space="preserve">31 DE JULIO  DEL 2020</w:t>
       </w:r>
       <w:r>
         <w:rPr>
@@ -16601,7 +17805,7 @@
           <w:sz w:val="12"/>
           <w:szCs w:val="12"/>
         </w:rPr>
-        <w:t>DEUDOR:</w:t>
+        <w:t xml:space="preserve">DEUDOR:</w:t>
       </w:r>
     </w:p>
     <w:p>
@@ -16627,7 +17831,7 @@
           <w:sz w:val="12"/>
           <w:szCs w:val="12"/>
         </w:rPr>
-        <w:t xml:space="preserve">NOMBRE: NORMA JUANA ESPINOZA GAMEZ</w:t>
+        <w:t xml:space="preserve">NOMBRE: ALFONSO DUARTE JIMENEZ</w:t>
       </w:r>
     </w:p>
     <w:p>
@@ -16662,34 +17866,34 @@
           <w:sz w:val="12"/>
           <w:szCs w:val="12"/>
         </w:rPr>
-        <w:t>COLONIA</w:t>
-      </w:r>
-      <w:r>
-        <w:rPr>
-          <w:rFonts w:ascii="Century Gothic" w:hAnsi="Century Gothic" w:cs="Arial"/>
-          <w:b/>
-          <w:sz w:val="12"/>
-          <w:szCs w:val="12"/>
-        </w:rPr>
-        <w:t xml:space="preserve">: FRACC. JARDINES DE SANTA FE,</w:t>
-      </w:r>
-      <w:r>
-        <w:rPr>
-          <w:rFonts w:ascii="Century Gothic" w:hAnsi="Century Gothic" w:cs="Arial"/>
-          <w:b/>
-          <w:sz w:val="12"/>
-          <w:szCs w:val="12"/>
-        </w:rPr>
-        <w:t xml:space="preserve">CALLE: SANTA ARTEMISA,NO</w:t>
-      </w:r>
-      <w:r>
-        <w:rPr>
-          <w:rFonts w:ascii="Century Gothic" w:hAnsi="Century Gothic" w:cs="Arial"/>
-          <w:b/>
-          <w:sz w:val="12"/>
-          <w:szCs w:val="12"/>
-        </w:rPr>
-        <w:t xml:space="preserve">. 2967</w:t>
+        <w:t xml:space="preserve">COLONIA</w:t>
+      </w:r>
+      <w:r>
+        <w:rPr>
+          <w:rFonts w:ascii="Century Gothic" w:hAnsi="Century Gothic" w:cs="Arial"/>
+          <w:b/>
+          <w:sz w:val="12"/>
+          <w:szCs w:val="12"/>
+        </w:rPr>
+        <w:t xml:space="preserve">: FRACC. STANZA TOSCANA,</w:t>
+      </w:r>
+      <w:r>
+        <w:rPr>
+          <w:rFonts w:ascii="Century Gothic" w:hAnsi="Century Gothic" w:cs="Arial"/>
+          <w:b/>
+          <w:sz w:val="12"/>
+          <w:szCs w:val="12"/>
+        </w:rPr>
+        <w:t xml:space="preserve">CALLE: PRIVADA ROMA,NO</w:t>
+      </w:r>
+      <w:r>
+        <w:rPr>
+          <w:rFonts w:ascii="Century Gothic" w:hAnsi="Century Gothic" w:cs="Arial"/>
+          <w:b/>
+          <w:sz w:val="12"/>
+          <w:szCs w:val="12"/>
+        </w:rPr>
+        <w:t xml:space="preserve">. 3260</w:t>
       </w:r>
     </w:p>
     <w:p>
@@ -16750,7 +17954,7 @@
           <w:sz w:val="12"/>
           <w:szCs w:val="12"/>
         </w:rPr>
-        <w:t>FIRMA: </w:t>
+        <w:t xml:space="preserve">FIRMA: </w:t>
       </w:r>
     </w:p>
     <w:p>

</xml_diff>